<commit_message>
Se arregla en indice
</commit_message>
<xml_diff>
--- a/repository/S.A.P.O/Producto/Iteraciones/Iteracion_01/04_Documento_Diseño/Modelo de Diseño.docx
+++ b/repository/S.A.P.O/Producto/Iteraciones/Iteracion_01/04_Documento_Diseño/Modelo de Diseño.docx
@@ -117,7 +117,7 @@
                 <v:imagedata r:id="rId9" o:title=""/>
                 <w10:wrap type="tight"/>
               </v:shape>
-              <o:OLEObject Type="Embed" ProgID="PBrush" ShapeID="_x0000_s1033" DrawAspect="Content" ObjectID="_1437743958" r:id="rId10"/>
+              <o:OLEObject Type="Embed" ProgID="PBrush" ShapeID="_x0000_s1033" DrawAspect="Content" ObjectID="_1437840635" r:id="rId10"/>
             </w:pict>
           </w:r>
           <w:r>
@@ -211,9 +211,6 @@
             </w:rPr>
             <w:alias w:val="Título"/>
             <w:id w:val="14700071"/>
-            <w:placeholder>
-              <w:docPart w:val="D51ACF564613405EB0E35219915C6AC7"/>
-            </w:placeholder>
             <w:dataBinding w:prefixMappings="xmlns:ns0='http://schemas.openxmlformats.org/package/2006/metadata/core-properties' xmlns:ns1='http://purl.org/dc/elements/1.1/'" w:xpath="/ns0:coreProperties[1]/ns1:title[1]" w:storeItemID="{6C3C8BC8-F283-45AE-878A-BAB7291924A1}"/>
             <w:text/>
           </w:sdtPr>
@@ -864,7 +861,6 @@
               </w:tcPr>
               <w:p>
                 <w:pPr>
-                  <w:jc w:val="both"/>
                   <w:rPr>
                     <w:rFonts w:ascii="Arial" w:hAnsi="Arial" w:cs="Arial"/>
                     <w:sz w:val="20"/>
@@ -912,6 +908,105 @@
                     <w:sz w:val="20"/>
                   </w:rPr>
                   <w:t>2013</w:t>
+                </w:r>
+              </w:p>
+            </w:tc>
+            <w:tc>
+              <w:tcPr>
+                <w:tcW w:w="1398" w:type="pct"/>
+                <w:shd w:val="clear" w:color="auto" w:fill="FFFFFF"/>
+              </w:tcPr>
+              <w:p>
+                <w:pPr>
+                  <w:jc w:val="center"/>
+                  <w:rPr>
+                    <w:rFonts w:ascii="Arial" w:hAnsi="Arial" w:cs="Arial"/>
+                    <w:sz w:val="20"/>
+                  </w:rPr>
+                </w:pPr>
+                <w:r>
+                  <w:rPr>
+                    <w:rFonts w:ascii="Arial" w:hAnsi="Arial" w:cs="Arial"/>
+                    <w:sz w:val="20"/>
+                  </w:rPr>
+                  <w:t>García, Mauro</w:t>
+                </w:r>
+              </w:p>
+            </w:tc>
+          </w:tr>
+          <w:tr>
+            <w:trPr>
+              <w:trHeight w:val="311"/>
+            </w:trPr>
+            <w:tc>
+              <w:tcPr>
+                <w:tcW w:w="886" w:type="pct"/>
+                <w:shd w:val="clear" w:color="auto" w:fill="FFFFFF"/>
+              </w:tcPr>
+              <w:p>
+                <w:pPr>
+                  <w:jc w:val="center"/>
+                  <w:rPr>
+                    <w:rFonts w:ascii="Arial" w:hAnsi="Arial" w:cs="Arial"/>
+                    <w:sz w:val="20"/>
+                  </w:rPr>
+                </w:pPr>
+                <w:r>
+                  <w:rPr>
+                    <w:rFonts w:ascii="Arial" w:hAnsi="Arial" w:cs="Arial"/>
+                    <w:sz w:val="20"/>
+                  </w:rPr>
+                  <w:t>1.1</w:t>
+                </w:r>
+              </w:p>
+            </w:tc>
+            <w:tc>
+              <w:tcPr>
+                <w:tcW w:w="1729" w:type="pct"/>
+                <w:shd w:val="clear" w:color="auto" w:fill="FFFFFF"/>
+              </w:tcPr>
+              <w:p>
+                <w:pPr>
+                  <w:rPr>
+                    <w:rFonts w:ascii="Arial" w:hAnsi="Arial" w:cs="Arial"/>
+                    <w:sz w:val="20"/>
+                  </w:rPr>
+                </w:pPr>
+                <w:r>
+                  <w:rPr>
+                    <w:rFonts w:ascii="Arial" w:hAnsi="Arial" w:cs="Arial"/>
+                    <w:sz w:val="20"/>
+                  </w:rPr>
+                  <w:t>Se modifican los Requerimientos No Funcionales</w:t>
+                </w:r>
+                <w:r>
+                  <w:rPr>
+                    <w:rFonts w:ascii="Arial" w:hAnsi="Arial" w:cs="Arial"/>
+                    <w:sz w:val="20"/>
+                  </w:rPr>
+                  <w:t>. Se agregan determinadas descripciones en cada uno de los puntos.</w:t>
+                </w:r>
+              </w:p>
+            </w:tc>
+            <w:tc>
+              <w:tcPr>
+                <w:tcW w:w="987" w:type="pct"/>
+                <w:shd w:val="clear" w:color="auto" w:fill="FFFFFF"/>
+              </w:tcPr>
+              <w:p>
+                <w:pPr>
+                  <w:jc w:val="center"/>
+                  <w:rPr>
+                    <w:rFonts w:ascii="Arial" w:hAnsi="Arial" w:cs="Arial"/>
+                    <w:sz w:val="20"/>
+                  </w:rPr>
+                </w:pPr>
+                <w:r>
+                  <w:rPr>
+                    <w:rFonts w:ascii="Arial" w:hAnsi="Arial" w:cs="Arial"/>
+                    <w:sz w:val="20"/>
+                  </w:rPr>
+                  <w:t>12/08/2013</w:t>
                 </w:r>
               </w:p>
             </w:tc>
@@ -1217,7 +1312,7 @@
                     <w:noProof/>
                     <w:webHidden/>
                   </w:rPr>
-                  <w:t>4</w:t>
+                  <w:t>5</w:t>
                 </w:r>
                 <w:r>
                   <w:rPr>
@@ -1285,7 +1380,7 @@
                     <w:noProof/>
                     <w:webHidden/>
                   </w:rPr>
-                  <w:t>5</w:t>
+                  <w:t>6</w:t>
                 </w:r>
                 <w:r>
                   <w:rPr>
@@ -1357,6 +1452,7 @@
             <w:rPr>
               <w:rStyle w:val="Ttulo2Car"/>
               <w:b w:val="0"/>
+              <w:highlight w:val="yellow"/>
             </w:rPr>
             <w:lastRenderedPageBreak/>
             <w:t>Introducción</w:t>
@@ -1365,10 +1461,7 @@
         </w:p>
         <w:p>
           <w:r>
-            <w:rPr>
-              <w:highlight w:val="yellow"/>
-            </w:rPr>
-            <w:t>En el presente documento bla bla bla</w:t>
+            <w:t xml:space="preserve">  </w:t>
           </w:r>
         </w:p>
         <w:p>
@@ -1393,6 +1486,27 @@
               <w:b w:val="0"/>
             </w:rPr>
             <w:t xml:space="preserve"> </w:t>
+          </w:r>
+        </w:p>
+        <w:p>
+          <w:pPr>
+            <w:ind w:firstLine="708"/>
+            <w:rPr>
+              <w:rStyle w:val="Ttulo2Car"/>
+              <w:b w:val="0"/>
+            </w:rPr>
+          </w:pPr>
+          <w:r>
+            <w:t xml:space="preserve">En el </w:t>
+          </w:r>
+          <w:r>
+            <w:t>siguiente</w:t>
+          </w:r>
+          <w:r>
+            <w:t xml:space="preserve"> </w:t>
+          </w:r>
+          <w:r>
+            <w:t>Diagrama de Transición de Estado se detallan los estados por los cuales transita la asignación de un paciente a un determinado alumno.</w:t>
           </w:r>
         </w:p>
         <w:p>
@@ -1484,14 +1598,23 @@
           </w:pPr>
           <w:r>
             <w:rPr>
-              <w:rFonts w:asciiTheme="majorHAnsi" w:eastAsiaTheme="majorEastAsia" w:hAnsiTheme="majorHAnsi" w:cstheme="majorBidi"/>
-              <w:bCs/>
-              <w:noProof/>
-              <w:color w:val="4F81BD" w:themeColor="accent1"/>
-              <w:sz w:val="26"/>
-              <w:szCs w:val="26"/>
+              <w:rStyle w:val="Ttulo2Car"/>
+              <w:b w:val="0"/>
             </w:rPr>
             <w:lastRenderedPageBreak/>
+            <w:t>Diagrama Entidad Relación</w:t>
+          </w:r>
+          <w:bookmarkEnd w:id="3"/>
+        </w:p>
+        <w:p>
+          <w:pPr>
+            <w:ind w:firstLine="708"/>
+            <w:rPr>
+              <w:rStyle w:val="Ttulo2Car"/>
+              <w:b w:val="0"/>
+            </w:rPr>
+          </w:pPr>
+          <w:r>
             <w:drawing>
               <wp:anchor distT="0" distB="0" distL="114300" distR="114300" simplePos="0" relativeHeight="251668480" behindDoc="1" locked="0" layoutInCell="1" allowOverlap="1">
                 <wp:simplePos x="0" y="0"/>
@@ -1499,16 +1622,16 @@
                   <wp:posOffset>-706120</wp:posOffset>
                 </wp:positionH>
                 <wp:positionV relativeFrom="paragraph">
-                  <wp:posOffset>267970</wp:posOffset>
+                  <wp:posOffset>441960</wp:posOffset>
                 </wp:positionV>
-                <wp:extent cx="7029450" cy="7384415"/>
+                <wp:extent cx="6940550" cy="7297420"/>
                 <wp:effectExtent l="19050" t="0" r="0" b="0"/>
                 <wp:wrapTight wrapText="bothSides">
                   <wp:wrapPolygon edited="0">
                     <wp:start x="-59" y="0"/>
-                    <wp:lineTo x="-59" y="21565"/>
-                    <wp:lineTo x="21600" y="21565"/>
-                    <wp:lineTo x="21600" y="0"/>
+                    <wp:lineTo x="-59" y="21540"/>
+                    <wp:lineTo x="21580" y="21540"/>
+                    <wp:lineTo x="21580" y="0"/>
                     <wp:lineTo x="-59" y="0"/>
                   </wp:wrapPolygon>
                 </wp:wrapTight>
@@ -1532,7 +1655,7 @@
                       <pic:spPr>
                         <a:xfrm>
                           <a:off x="0" y="0"/>
-                          <a:ext cx="7029450" cy="7384415"/>
+                          <a:ext cx="6940550" cy="7297420"/>
                         </a:xfrm>
                         <a:prstGeom prst="rect">
                           <a:avLst/>
@@ -1546,76 +1669,106 @@
           </w:r>
           <w:r>
             <w:rPr>
+              <w:bCs/>
+            </w:rPr>
+            <w:t xml:space="preserve">A continuación se detalla el diagrama Entidad </w:t>
+          </w:r>
+          <w:r>
+            <w:t>Relación</w:t>
+          </w:r>
+          <w:r>
+            <w:rPr>
+              <w:bCs/>
+            </w:rPr>
+            <w:t xml:space="preserve"> con todas las entidades modeladas</w:t>
+          </w:r>
+          <w:r>
+            <w:t xml:space="preserve"> en la</w:t>
+          </w:r>
+          <w:r>
+            <w:rPr>
               <w:rStyle w:val="Ttulo2Car"/>
               <w:b w:val="0"/>
             </w:rPr>
-            <w:t>Diagrama Entidad Relación</w:t>
+            <w:t xml:space="preserve"> </w:t>
           </w:r>
-          <w:bookmarkEnd w:id="3"/>
-        </w:p>
-        <w:p>
-          <w:pPr>
-            <w:rPr>
-              <w:rStyle w:val="Ttulo2Car"/>
-            </w:rPr>
-          </w:pPr>
-        </w:p>
-        <w:p>
-          <w:pPr>
-            <w:rPr>
-              <w:rStyle w:val="Ttulo2Car"/>
-            </w:rPr>
-          </w:pPr>
           <w:r>
             <w:rPr>
-              <w:rStyle w:val="Ttulo2Car"/>
-            </w:rPr>
-            <w:lastRenderedPageBreak/>
-            <w:br/>
+              <w:bCs/>
+            </w:rPr>
+            <w:t>Base de Datos</w:t>
+          </w:r>
+          <w:r>
+            <w:rPr>
+              <w:bCs/>
+            </w:rPr>
+            <w:t>.</w:t>
           </w:r>
         </w:p>
         <w:p>
           <w:pPr>
-            <w:rPr>
-              <w:rStyle w:val="Ttulo2Car"/>
+            <w:jc w:val="center"/>
+            <w:rPr>
+              <w:rFonts w:asciiTheme="majorHAnsi" w:eastAsiaTheme="majorEastAsia" w:hAnsiTheme="majorHAnsi" w:cstheme="majorBidi"/>
+              <w:bCs/>
+              <w:noProof/>
+              <w:color w:val="4F81BD" w:themeColor="accent1"/>
+              <w:sz w:val="26"/>
+              <w:szCs w:val="26"/>
             </w:rPr>
           </w:pPr>
           <w:bookmarkStart w:id="4" w:name="_Toc363922639"/>
           <w:r>
             <w:rPr>
-              <w:rStyle w:val="Ttulo2Car"/>
-              <w:b w:val="0"/>
-            </w:rPr>
+              <w:rFonts w:asciiTheme="majorHAnsi" w:eastAsiaTheme="majorEastAsia" w:hAnsiTheme="majorHAnsi" w:cstheme="majorBidi"/>
+              <w:bCs/>
+              <w:noProof/>
+              <w:color w:val="4F81BD" w:themeColor="accent1"/>
+              <w:sz w:val="26"/>
+              <w:szCs w:val="26"/>
+            </w:rPr>
+            <w:lastRenderedPageBreak/>
             <w:t>R</w:t>
           </w:r>
           <w:r>
             <w:rPr>
-              <w:rStyle w:val="Ttulo2Car"/>
-              <w:b w:val="0"/>
+              <w:rFonts w:asciiTheme="majorHAnsi" w:eastAsiaTheme="majorEastAsia" w:hAnsiTheme="majorHAnsi" w:cstheme="majorBidi"/>
+              <w:bCs/>
+              <w:noProof/>
+              <w:color w:val="4F81BD" w:themeColor="accent1"/>
+              <w:sz w:val="26"/>
+              <w:szCs w:val="26"/>
             </w:rPr>
             <w:t>equisitos No F</w:t>
           </w:r>
           <w:r>
             <w:rPr>
-              <w:rStyle w:val="Ttulo2Car"/>
-              <w:b w:val="0"/>
+              <w:rFonts w:asciiTheme="majorHAnsi" w:eastAsiaTheme="majorEastAsia" w:hAnsiTheme="majorHAnsi" w:cstheme="majorBidi"/>
+              <w:bCs/>
+              <w:noProof/>
+              <w:color w:val="4F81BD" w:themeColor="accent1"/>
+              <w:sz w:val="26"/>
+              <w:szCs w:val="26"/>
             </w:rPr>
             <w:t>uncionales a Implementar</w:t>
           </w:r>
           <w:bookmarkEnd w:id="4"/>
           <w:r>
             <w:rPr>
-              <w:rStyle w:val="Ttulo2Car"/>
-              <w:b w:val="0"/>
+              <w:rFonts w:asciiTheme="majorHAnsi" w:eastAsiaTheme="majorEastAsia" w:hAnsiTheme="majorHAnsi" w:cstheme="majorBidi"/>
+              <w:bCs/>
+              <w:noProof/>
+              <w:color w:val="4F81BD" w:themeColor="accent1"/>
+              <w:sz w:val="26"/>
+              <w:szCs w:val="26"/>
             </w:rPr>
             <w:t xml:space="preserve"> </w:t>
           </w:r>
         </w:p>
         <w:tbl>
           <w:tblPr>
-            <w:tblW w:w="5916" w:type="pct"/>
-            <w:tblInd w:w="-695" w:type="dxa"/>
-            <w:tblLayout w:type="fixed"/>
+            <w:tblW w:w="6280" w:type="pct"/>
+            <w:tblInd w:w="-1120" w:type="dxa"/>
             <w:tblCellMar>
               <w:left w:w="0" w:type="dxa"/>
               <w:right w:w="0" w:type="dxa"/>
@@ -1623,13 +1776,12 @@
             <w:tblLook w:val="04A0"/>
           </w:tblPr>
           <w:tblGrid>
-            <w:gridCol w:w="567"/>
-            <w:gridCol w:w="995"/>
-            <w:gridCol w:w="2549"/>
-            <w:gridCol w:w="1985"/>
-            <w:gridCol w:w="1276"/>
-            <w:gridCol w:w="1561"/>
-            <w:gridCol w:w="1557"/>
+            <w:gridCol w:w="537"/>
+            <w:gridCol w:w="1116"/>
+            <w:gridCol w:w="2922"/>
+            <w:gridCol w:w="1590"/>
+            <w:gridCol w:w="3820"/>
+            <w:gridCol w:w="1151"/>
           </w:tblGrid>
           <w:tr>
             <w:trPr>
@@ -1637,7 +1789,7 @@
             </w:trPr>
             <w:tc>
               <w:tcPr>
-                <w:tcW w:w="270" w:type="pct"/>
+                <w:tcW w:w="241" w:type="pct"/>
                 <w:tcBorders>
                   <w:top w:val="single" w:sz="4" w:space="0" w:color="auto"/>
                   <w:left w:val="single" w:sz="4" w:space="0" w:color="auto"/>
@@ -1671,13 +1823,22 @@
                     <w:color w:val="000000"/>
                     <w:sz w:val="18"/>
                   </w:rPr>
-                  <w:t>ID</w:t>
-                </w:r>
-              </w:p>
-            </w:tc>
-            <w:tc>
-              <w:tcPr>
-                <w:tcW w:w="474" w:type="pct"/>
+                  <w:t>I</w:t>
+                </w:r>
+                <w:r>
+                  <w:rPr>
+                    <w:rFonts w:ascii="Calibri" w:hAnsi="Calibri" w:cs="Calibri"/>
+                    <w:b/>
+                    <w:color w:val="000000"/>
+                    <w:sz w:val="18"/>
+                  </w:rPr>
+                  <w:t>D</w:t>
+                </w:r>
+              </w:p>
+            </w:tc>
+            <w:tc>
+              <w:tcPr>
+                <w:tcW w:w="501" w:type="pct"/>
                 <w:tcBorders>
                   <w:top w:val="single" w:sz="4" w:space="0" w:color="auto"/>
                   <w:left w:val="nil"/>
@@ -1717,7 +1878,7 @@
             </w:tc>
             <w:tc>
               <w:tcPr>
-                <w:tcW w:w="1215" w:type="pct"/>
+                <w:tcW w:w="1312" w:type="pct"/>
                 <w:tcBorders>
                   <w:top w:val="single" w:sz="4" w:space="0" w:color="auto"/>
                   <w:left w:val="nil"/>
@@ -1757,7 +1918,7 @@
             </w:tc>
             <w:tc>
               <w:tcPr>
-                <w:tcW w:w="946" w:type="pct"/>
+                <w:tcW w:w="714" w:type="pct"/>
                 <w:tcBorders>
                   <w:top w:val="single" w:sz="4" w:space="0" w:color="auto"/>
                   <w:left w:val="nil"/>
@@ -1797,7 +1958,7 @@
             </w:tc>
             <w:tc>
               <w:tcPr>
-                <w:tcW w:w="608" w:type="pct"/>
+                <w:tcW w:w="1715" w:type="pct"/>
                 <w:tcBorders>
                   <w:top w:val="single" w:sz="4" w:space="0" w:color="auto"/>
                   <w:left w:val="nil"/>
@@ -1831,15 +1992,14 @@
                     <w:b/>
                     <w:color w:val="000000"/>
                     <w:sz w:val="18"/>
-                    <w:highlight w:val="yellow"/>
-                  </w:rPr>
-                  <w:t>AFECTA A LA ARQUITECTURA</w:t>
-                </w:r>
-              </w:p>
-            </w:tc>
-            <w:tc>
-              <w:tcPr>
-                <w:tcW w:w="744" w:type="pct"/>
+                  </w:rPr>
+                  <w:t>AFECTA A LA ARQUITECTURA. JUSTIFICACIÓN</w:t>
+                </w:r>
+              </w:p>
+            </w:tc>
+            <w:tc>
+              <w:tcPr>
+                <w:tcW w:w="517" w:type="pct"/>
                 <w:tcBorders>
                   <w:top w:val="single" w:sz="4" w:space="0" w:color="auto"/>
                   <w:left w:val="nil"/>
@@ -1864,7 +2024,6 @@
                     <w:b/>
                     <w:color w:val="000000"/>
                     <w:sz w:val="18"/>
-                    <w:highlight w:val="yellow"/>
                   </w:rPr>
                 </w:pPr>
                 <w:r>
@@ -1873,15 +2032,471 @@
                     <w:b/>
                     <w:color w:val="000000"/>
                     <w:sz w:val="18"/>
-                    <w:highlight w:val="yellow"/>
-                  </w:rPr>
-                  <w:t>JUSTIFICACIÓN</w:t>
-                </w:r>
-              </w:p>
-            </w:tc>
-            <w:tc>
-              <w:tcPr>
-                <w:tcW w:w="742" w:type="pct"/>
+                  </w:rPr>
+                  <w:t>PRIORIDAD</w:t>
+                </w:r>
+              </w:p>
+            </w:tc>
+          </w:tr>
+          <w:tr>
+            <w:trPr>
+              <w:trHeight w:val="1200"/>
+            </w:trPr>
+            <w:tc>
+              <w:tcPr>
+                <w:tcW w:w="241" w:type="pct"/>
+                <w:tcBorders>
+                  <w:top w:val="nil"/>
+                  <w:left w:val="single" w:sz="4" w:space="0" w:color="auto"/>
+                  <w:bottom w:val="single" w:sz="4" w:space="0" w:color="auto"/>
+                  <w:right w:val="single" w:sz="4" w:space="0" w:color="auto"/>
+                </w:tcBorders>
+                <w:shd w:val="clear" w:color="auto" w:fill="auto"/>
+                <w:tcMar>
+                  <w:top w:w="14" w:type="dxa"/>
+                  <w:left w:w="14" w:type="dxa"/>
+                  <w:bottom w:w="0" w:type="dxa"/>
+                  <w:right w:w="14" w:type="dxa"/>
+                </w:tcMar>
+                <w:vAlign w:val="center"/>
+                <w:hideMark/>
+              </w:tcPr>
+              <w:p>
+                <w:pPr>
+                  <w:jc w:val="center"/>
+                  <w:rPr>
+                    <w:rFonts w:ascii="Calibri" w:hAnsi="Calibri" w:cs="Calibri"/>
+                    <w:color w:val="000000"/>
+                    <w:sz w:val="18"/>
+                  </w:rPr>
+                </w:pPr>
+                <w:r>
+                  <w:rPr>
+                    <w:rFonts w:ascii="Calibri" w:hAnsi="Calibri" w:cs="Calibri"/>
+                    <w:color w:val="000000"/>
+                    <w:sz w:val="18"/>
+                  </w:rPr>
+                  <w:t>1</w:t>
+                </w:r>
+              </w:p>
+            </w:tc>
+            <w:tc>
+              <w:tcPr>
+                <w:tcW w:w="501" w:type="pct"/>
+                <w:tcBorders>
+                  <w:top w:val="nil"/>
+                  <w:left w:val="nil"/>
+                  <w:bottom w:val="single" w:sz="4" w:space="0" w:color="auto"/>
+                  <w:right w:val="single" w:sz="4" w:space="0" w:color="auto"/>
+                </w:tcBorders>
+                <w:shd w:val="clear" w:color="auto" w:fill="auto"/>
+                <w:tcMar>
+                  <w:top w:w="14" w:type="dxa"/>
+                  <w:left w:w="14" w:type="dxa"/>
+                  <w:bottom w:w="0" w:type="dxa"/>
+                  <w:right w:w="14" w:type="dxa"/>
+                </w:tcMar>
+                <w:vAlign w:val="center"/>
+                <w:hideMark/>
+              </w:tcPr>
+              <w:p>
+                <w:pPr>
+                  <w:rPr>
+                    <w:rFonts w:ascii="Calibri" w:hAnsi="Calibri" w:cs="Calibri"/>
+                    <w:color w:val="000000"/>
+                    <w:sz w:val="18"/>
+                  </w:rPr>
+                </w:pPr>
+                <w:r>
+                  <w:rPr>
+                    <w:rFonts w:ascii="Calibri" w:hAnsi="Calibri" w:cs="Calibri"/>
+                    <w:color w:val="000000"/>
+                    <w:sz w:val="18"/>
+                  </w:rPr>
+                  <w:t>Entorno web</w:t>
+                </w:r>
+              </w:p>
+            </w:tc>
+            <w:tc>
+              <w:tcPr>
+                <w:tcW w:w="1312" w:type="pct"/>
+                <w:tcBorders>
+                  <w:top w:val="nil"/>
+                  <w:left w:val="nil"/>
+                  <w:bottom w:val="single" w:sz="4" w:space="0" w:color="auto"/>
+                  <w:right w:val="single" w:sz="4" w:space="0" w:color="auto"/>
+                </w:tcBorders>
+                <w:shd w:val="clear" w:color="auto" w:fill="auto"/>
+                <w:tcMar>
+                  <w:top w:w="14" w:type="dxa"/>
+                  <w:left w:w="14" w:type="dxa"/>
+                  <w:bottom w:w="0" w:type="dxa"/>
+                  <w:right w:w="14" w:type="dxa"/>
+                </w:tcMar>
+                <w:vAlign w:val="center"/>
+                <w:hideMark/>
+              </w:tcPr>
+              <w:p>
+                <w:pPr>
+                  <w:spacing w:after="0" w:line="240" w:lineRule="auto"/>
+                  <w:rPr>
+                    <w:rFonts w:ascii="Calibri" w:hAnsi="Calibri" w:cs="Calibri"/>
+                    <w:color w:val="000000"/>
+                    <w:sz w:val="18"/>
+                  </w:rPr>
+                </w:pPr>
+                <w:r>
+                  <w:rPr>
+                    <w:rFonts w:ascii="Calibri" w:hAnsi="Calibri" w:cs="Calibri"/>
+                    <w:color w:val="000000"/>
+                    <w:sz w:val="18"/>
+                  </w:rPr>
+                  <w:t xml:space="preserve">Se requiere entorno web para la gestión </w:t>
+                </w:r>
+                <w:r>
+                  <w:rPr>
+                    <w:rFonts w:ascii="Calibri" w:hAnsi="Calibri" w:cs="Calibri"/>
+                    <w:color w:val="000000"/>
+                    <w:sz w:val="18"/>
+                  </w:rPr>
+                  <w:t xml:space="preserve">de </w:t>
+                </w:r>
+                <w:r>
+                  <w:rPr>
+                    <w:rFonts w:ascii="Calibri" w:hAnsi="Calibri" w:cs="Calibri"/>
+                    <w:color w:val="000000"/>
+                    <w:sz w:val="18"/>
+                  </w:rPr>
+                  <w:t>inscripciones</w:t>
+                </w:r>
+                <w:r>
+                  <w:rPr>
+                    <w:rFonts w:ascii="Calibri" w:hAnsi="Calibri" w:cs="Calibri"/>
+                    <w:color w:val="000000"/>
+                    <w:sz w:val="18"/>
+                  </w:rPr>
+                  <w:t xml:space="preserve"> por parte de los alumnos </w:t>
+                </w:r>
+                <w:r>
+                  <w:rPr>
+                    <w:rFonts w:ascii="Calibri" w:hAnsi="Calibri" w:cs="Calibri"/>
+                    <w:color w:val="000000"/>
+                    <w:sz w:val="18"/>
+                  </w:rPr>
+                  <w:t xml:space="preserve">y pacientes. </w:t>
+                </w:r>
+              </w:p>
+            </w:tc>
+            <w:tc>
+              <w:tcPr>
+                <w:tcW w:w="714" w:type="pct"/>
+                <w:tcBorders>
+                  <w:top w:val="nil"/>
+                  <w:left w:val="nil"/>
+                  <w:bottom w:val="nil"/>
+                  <w:right w:val="nil"/>
+                </w:tcBorders>
+                <w:shd w:val="clear" w:color="auto" w:fill="auto"/>
+                <w:tcMar>
+                  <w:top w:w="14" w:type="dxa"/>
+                  <w:left w:w="14" w:type="dxa"/>
+                  <w:bottom w:w="0" w:type="dxa"/>
+                  <w:right w:w="14" w:type="dxa"/>
+                </w:tcMar>
+                <w:vAlign w:val="center"/>
+                <w:hideMark/>
+              </w:tcPr>
+              <w:p>
+                <w:pPr>
+                  <w:jc w:val="center"/>
+                  <w:rPr>
+                    <w:rFonts w:ascii="Calibri" w:hAnsi="Calibri" w:cs="Calibri"/>
+                    <w:color w:val="000000"/>
+                    <w:sz w:val="18"/>
+                  </w:rPr>
+                </w:pPr>
+                <w:r>
+                  <w:rPr>
+                    <w:rFonts w:ascii="Calibri" w:hAnsi="Calibri" w:cs="Calibri"/>
+                    <w:color w:val="000000"/>
+                    <w:sz w:val="18"/>
+                  </w:rPr>
+                  <w:t>Organizacional - Implementación</w:t>
+                </w:r>
+              </w:p>
+            </w:tc>
+            <w:tc>
+              <w:tcPr>
+                <w:tcW w:w="1715" w:type="pct"/>
+                <w:tcBorders>
+                  <w:top w:val="nil"/>
+                  <w:left w:val="single" w:sz="4" w:space="0" w:color="auto"/>
+                  <w:bottom w:val="single" w:sz="4" w:space="0" w:color="auto"/>
+                  <w:right w:val="single" w:sz="4" w:space="0" w:color="auto"/>
+                </w:tcBorders>
+                <w:shd w:val="clear" w:color="auto" w:fill="auto"/>
+                <w:tcMar>
+                  <w:top w:w="14" w:type="dxa"/>
+                  <w:left w:w="14" w:type="dxa"/>
+                  <w:bottom w:w="0" w:type="dxa"/>
+                  <w:right w:w="14" w:type="dxa"/>
+                </w:tcMar>
+                <w:vAlign w:val="center"/>
+                <w:hideMark/>
+              </w:tcPr>
+              <w:p>
+                <w:pPr>
+                  <w:spacing w:after="0" w:line="240" w:lineRule="auto"/>
+                  <w:rPr>
+                    <w:rFonts w:ascii="Calibri" w:hAnsi="Calibri" w:cs="Calibri"/>
+                    <w:color w:val="000000"/>
+                    <w:sz w:val="18"/>
+                  </w:rPr>
+                </w:pPr>
+                <w:r>
+                  <w:rPr>
+                    <w:rFonts w:ascii="Calibri" w:hAnsi="Calibri" w:cs="Calibri"/>
+                    <w:color w:val="000000"/>
+                    <w:sz w:val="18"/>
+                  </w:rPr>
+                  <w:t> </w:t>
+                </w:r>
+                <w:r>
+                  <w:rPr>
+                    <w:rFonts w:ascii="Calibri" w:hAnsi="Calibri" w:cs="Calibri"/>
+                    <w:color w:val="000000"/>
+                    <w:sz w:val="18"/>
+                  </w:rPr>
+                  <w:t xml:space="preserve">SI. Debe construirse un módulo que resuelva estas </w:t>
+                </w:r>
+                <w:r>
+                  <w:rPr>
+                    <w:rFonts w:ascii="Calibri" w:hAnsi="Calibri" w:cs="Calibri"/>
+                    <w:color w:val="000000"/>
+                    <w:sz w:val="18"/>
+                  </w:rPr>
+                  <w:t>inscripciones</w:t>
+                </w:r>
+                <w:r>
+                  <w:rPr>
+                    <w:rFonts w:ascii="Calibri" w:hAnsi="Calibri" w:cs="Calibri"/>
+                    <w:color w:val="000000"/>
+                    <w:sz w:val="18"/>
+                  </w:rPr>
+                  <w:t>.</w:t>
+                </w:r>
+              </w:p>
+              <w:p>
+                <w:pPr>
+                  <w:spacing w:after="0" w:line="240" w:lineRule="auto"/>
+                  <w:rPr>
+                    <w:rFonts w:ascii="Calibri" w:hAnsi="Calibri" w:cs="Calibri"/>
+                    <w:color w:val="000000"/>
+                    <w:sz w:val="18"/>
+                  </w:rPr>
+                </w:pPr>
+                <w:r>
+                  <w:rPr>
+                    <w:rFonts w:ascii="Calibri" w:hAnsi="Calibri" w:cs="Calibri"/>
+                    <w:color w:val="000000"/>
+                    <w:sz w:val="18"/>
+                  </w:rPr>
+                  <w:t>La facultad</w:t>
+                </w:r>
+                <w:r>
+                  <w:rPr>
+                    <w:rFonts w:ascii="Calibri" w:hAnsi="Calibri" w:cs="Calibri"/>
+                    <w:color w:val="000000"/>
+                    <w:sz w:val="18"/>
+                  </w:rPr>
+                  <w:t xml:space="preserve"> deb</w:t>
+                </w:r>
+                <w:r>
+                  <w:rPr>
+                    <w:rFonts w:ascii="Calibri" w:hAnsi="Calibri" w:cs="Calibri"/>
+                    <w:color w:val="000000"/>
+                    <w:sz w:val="18"/>
+                  </w:rPr>
+                  <w:t>erá disponer de un servidor web para dar soporte a nuestro sitio.</w:t>
+                </w:r>
+              </w:p>
+              <w:p>
+                <w:pPr>
+                  <w:rPr>
+                    <w:rFonts w:ascii="Calibri" w:hAnsi="Calibri" w:cs="Calibri"/>
+                    <w:color w:val="000000"/>
+                    <w:sz w:val="18"/>
+                  </w:rPr>
+                </w:pPr>
+                <w:r>
+                  <w:rPr>
+                    <w:rFonts w:ascii="Calibri" w:hAnsi="Calibri" w:cs="Calibri"/>
+                    <w:color w:val="000000"/>
+                    <w:sz w:val="18"/>
+                  </w:rPr>
+                  <w:t>Debe considerarse que el lenguaje de programación a seleccionar debe brindar soporte a este entorno.</w:t>
+                </w:r>
+              </w:p>
+            </w:tc>
+            <w:tc>
+              <w:tcPr>
+                <w:tcW w:w="517" w:type="pct"/>
+                <w:tcBorders>
+                  <w:top w:val="nil"/>
+                  <w:left w:val="nil"/>
+                  <w:bottom w:val="single" w:sz="4" w:space="0" w:color="auto"/>
+                  <w:right w:val="single" w:sz="4" w:space="0" w:color="auto"/>
+                </w:tcBorders>
+                <w:shd w:val="clear" w:color="auto" w:fill="auto"/>
+                <w:tcMar>
+                  <w:top w:w="14" w:type="dxa"/>
+                  <w:left w:w="14" w:type="dxa"/>
+                  <w:bottom w:w="0" w:type="dxa"/>
+                  <w:right w:w="14" w:type="dxa"/>
+                </w:tcMar>
+                <w:vAlign w:val="center"/>
+                <w:hideMark/>
+              </w:tcPr>
+              <w:p>
+                <w:pPr>
+                  <w:jc w:val="center"/>
+                  <w:rPr>
+                    <w:rFonts w:ascii="Calibri" w:hAnsi="Calibri" w:cs="Calibri"/>
+                    <w:color w:val="000000"/>
+                    <w:sz w:val="18"/>
+                  </w:rPr>
+                </w:pPr>
+                <w:r>
+                  <w:rPr>
+                    <w:rFonts w:ascii="Calibri" w:hAnsi="Calibri" w:cs="Calibri"/>
+                    <w:color w:val="000000"/>
+                    <w:sz w:val="18"/>
+                  </w:rPr>
+                  <w:t>Alta</w:t>
+                </w:r>
+              </w:p>
+            </w:tc>
+          </w:tr>
+          <w:tr>
+            <w:trPr>
+              <w:trHeight w:val="600"/>
+            </w:trPr>
+            <w:tc>
+              <w:tcPr>
+                <w:tcW w:w="241" w:type="pct"/>
+                <w:tcBorders>
+                  <w:top w:val="nil"/>
+                  <w:left w:val="single" w:sz="4" w:space="0" w:color="auto"/>
+                  <w:bottom w:val="single" w:sz="4" w:space="0" w:color="auto"/>
+                  <w:right w:val="single" w:sz="4" w:space="0" w:color="auto"/>
+                </w:tcBorders>
+                <w:shd w:val="clear" w:color="auto" w:fill="auto"/>
+                <w:tcMar>
+                  <w:top w:w="14" w:type="dxa"/>
+                  <w:left w:w="14" w:type="dxa"/>
+                  <w:bottom w:w="0" w:type="dxa"/>
+                  <w:right w:w="14" w:type="dxa"/>
+                </w:tcMar>
+                <w:vAlign w:val="center"/>
+                <w:hideMark/>
+              </w:tcPr>
+              <w:p>
+                <w:pPr>
+                  <w:jc w:val="center"/>
+                  <w:rPr>
+                    <w:rFonts w:ascii="Calibri" w:hAnsi="Calibri" w:cs="Calibri"/>
+                    <w:color w:val="000000"/>
+                    <w:sz w:val="18"/>
+                  </w:rPr>
+                </w:pPr>
+                <w:r>
+                  <w:rPr>
+                    <w:rFonts w:ascii="Calibri" w:hAnsi="Calibri" w:cs="Calibri"/>
+                    <w:color w:val="000000"/>
+                    <w:sz w:val="18"/>
+                  </w:rPr>
+                  <w:t>2</w:t>
+                </w:r>
+              </w:p>
+            </w:tc>
+            <w:tc>
+              <w:tcPr>
+                <w:tcW w:w="501" w:type="pct"/>
+                <w:tcBorders>
+                  <w:top w:val="nil"/>
+                  <w:left w:val="nil"/>
+                  <w:bottom w:val="nil"/>
+                  <w:right w:val="nil"/>
+                </w:tcBorders>
+                <w:shd w:val="clear" w:color="auto" w:fill="auto"/>
+                <w:tcMar>
+                  <w:top w:w="14" w:type="dxa"/>
+                  <w:left w:w="14" w:type="dxa"/>
+                  <w:bottom w:w="0" w:type="dxa"/>
+                  <w:right w:w="14" w:type="dxa"/>
+                </w:tcMar>
+                <w:vAlign w:val="center"/>
+                <w:hideMark/>
+              </w:tcPr>
+              <w:p>
+                <w:pPr>
+                  <w:rPr>
+                    <w:rFonts w:ascii="Calibri" w:hAnsi="Calibri" w:cs="Calibri"/>
+                    <w:color w:val="000000"/>
+                    <w:sz w:val="18"/>
+                  </w:rPr>
+                </w:pPr>
+                <w:r>
+                  <w:rPr>
+                    <w:rFonts w:ascii="Calibri" w:hAnsi="Calibri" w:cs="Calibri"/>
+                    <w:color w:val="000000"/>
+                    <w:sz w:val="18"/>
+                  </w:rPr>
+                  <w:t>Plazo de entrega</w:t>
+                </w:r>
+              </w:p>
+            </w:tc>
+            <w:tc>
+              <w:tcPr>
+                <w:tcW w:w="1312" w:type="pct"/>
+                <w:tcBorders>
+                  <w:top w:val="nil"/>
+                  <w:left w:val="single" w:sz="4" w:space="0" w:color="auto"/>
+                  <w:bottom w:val="single" w:sz="4" w:space="0" w:color="auto"/>
+                  <w:right w:val="single" w:sz="4" w:space="0" w:color="auto"/>
+                </w:tcBorders>
+                <w:shd w:val="clear" w:color="auto" w:fill="auto"/>
+                <w:tcMar>
+                  <w:top w:w="14" w:type="dxa"/>
+                  <w:left w:w="14" w:type="dxa"/>
+                  <w:bottom w:w="0" w:type="dxa"/>
+                  <w:right w:w="14" w:type="dxa"/>
+                </w:tcMar>
+                <w:vAlign w:val="center"/>
+                <w:hideMark/>
+              </w:tcPr>
+              <w:p>
+                <w:pPr>
+                  <w:jc w:val="both"/>
+                  <w:rPr>
+                    <w:rFonts w:ascii="Calibri" w:hAnsi="Calibri" w:cs="Calibri"/>
+                    <w:color w:val="000000"/>
+                    <w:sz w:val="18"/>
+                  </w:rPr>
+                </w:pPr>
+                <w:r>
+                  <w:rPr>
+                    <w:rFonts w:ascii="Calibri" w:hAnsi="Calibri" w:cs="Calibri"/>
+                    <w:color w:val="000000"/>
+                    <w:sz w:val="18"/>
+                  </w:rPr>
+                  <w:t>El 80% del sistema debe estar finalizado para fines de noviembre de 2013</w:t>
+                </w:r>
+              </w:p>
+            </w:tc>
+            <w:tc>
+              <w:tcPr>
+                <w:tcW w:w="714" w:type="pct"/>
                 <w:tcBorders>
                   <w:top w:val="single" w:sz="4" w:space="0" w:color="auto"/>
                   <w:left w:val="nil"/>
@@ -1903,30 +2518,111 @@
                   <w:jc w:val="center"/>
                   <w:rPr>
                     <w:rFonts w:ascii="Calibri" w:hAnsi="Calibri" w:cs="Calibri"/>
-                    <w:b/>
-                    <w:color w:val="000000"/>
-                    <w:sz w:val="18"/>
-                  </w:rPr>
-                </w:pPr>
-                <w:r>
-                  <w:rPr>
-                    <w:rFonts w:ascii="Calibri" w:hAnsi="Calibri" w:cs="Calibri"/>
-                    <w:b/>
-                    <w:color w:val="000000"/>
-                    <w:sz w:val="18"/>
-                  </w:rPr>
-                  <w:t>PRIORIDAD</w:t>
+                    <w:color w:val="000000"/>
+                    <w:sz w:val="18"/>
+                  </w:rPr>
+                </w:pPr>
+                <w:r>
+                  <w:rPr>
+                    <w:rFonts w:ascii="Calibri" w:hAnsi="Calibri" w:cs="Calibri"/>
+                    <w:color w:val="000000"/>
+                    <w:sz w:val="18"/>
+                  </w:rPr>
+                  <w:t>Organizacional - Entrega</w:t>
+                </w:r>
+              </w:p>
+            </w:tc>
+            <w:tc>
+              <w:tcPr>
+                <w:tcW w:w="1715" w:type="pct"/>
+                <w:tcBorders>
+                  <w:top w:val="nil"/>
+                  <w:left w:val="nil"/>
+                  <w:bottom w:val="single" w:sz="4" w:space="0" w:color="auto"/>
+                  <w:right w:val="single" w:sz="4" w:space="0" w:color="auto"/>
+                </w:tcBorders>
+                <w:shd w:val="clear" w:color="auto" w:fill="auto"/>
+                <w:tcMar>
+                  <w:top w:w="14" w:type="dxa"/>
+                  <w:left w:w="14" w:type="dxa"/>
+                  <w:bottom w:w="0" w:type="dxa"/>
+                  <w:right w:w="14" w:type="dxa"/>
+                </w:tcMar>
+                <w:vAlign w:val="center"/>
+                <w:hideMark/>
+              </w:tcPr>
+              <w:p>
+                <w:pPr>
+                  <w:rPr>
+                    <w:rFonts w:ascii="Calibri" w:hAnsi="Calibri" w:cs="Calibri"/>
+                    <w:color w:val="000000"/>
+                    <w:sz w:val="18"/>
+                  </w:rPr>
+                </w:pPr>
+                <w:r>
+                  <w:rPr>
+                    <w:rFonts w:ascii="Calibri" w:hAnsi="Calibri" w:cs="Calibri"/>
+                    <w:color w:val="000000"/>
+                    <w:sz w:val="18"/>
+                  </w:rPr>
+                  <w:t> </w:t>
+                </w:r>
+                <w:r>
+                  <w:rPr>
+                    <w:rFonts w:ascii="Calibri" w:hAnsi="Calibri" w:cs="Calibri"/>
+                    <w:color w:val="000000"/>
+                    <w:sz w:val="18"/>
+                  </w:rPr>
+                  <w:t>No</w:t>
+                </w:r>
+              </w:p>
+            </w:tc>
+            <w:tc>
+              <w:tcPr>
+                <w:tcW w:w="517" w:type="pct"/>
+                <w:tcBorders>
+                  <w:top w:val="nil"/>
+                  <w:left w:val="nil"/>
+                  <w:bottom w:val="single" w:sz="4" w:space="0" w:color="auto"/>
+                  <w:right w:val="single" w:sz="4" w:space="0" w:color="auto"/>
+                </w:tcBorders>
+                <w:shd w:val="clear" w:color="auto" w:fill="auto"/>
+                <w:tcMar>
+                  <w:top w:w="14" w:type="dxa"/>
+                  <w:left w:w="14" w:type="dxa"/>
+                  <w:bottom w:w="0" w:type="dxa"/>
+                  <w:right w:w="14" w:type="dxa"/>
+                </w:tcMar>
+                <w:vAlign w:val="center"/>
+                <w:hideMark/>
+              </w:tcPr>
+              <w:p>
+                <w:pPr>
+                  <w:jc w:val="center"/>
+                  <w:rPr>
+                    <w:rFonts w:ascii="Calibri" w:hAnsi="Calibri" w:cs="Calibri"/>
+                    <w:color w:val="000000"/>
+                    <w:sz w:val="18"/>
+                  </w:rPr>
+                </w:pPr>
+                <w:r>
+                  <w:rPr>
+                    <w:rFonts w:ascii="Calibri" w:hAnsi="Calibri" w:cs="Calibri"/>
+                    <w:color w:val="000000"/>
+                    <w:sz w:val="18"/>
+                  </w:rPr>
+                  <w:t>-</w:t>
                 </w:r>
               </w:p>
             </w:tc>
           </w:tr>
           <w:tr>
             <w:trPr>
-              <w:trHeight w:val="1200"/>
+              <w:trHeight w:val="900"/>
             </w:trPr>
             <w:tc>
               <w:tcPr>
-                <w:tcW w:w="270" w:type="pct"/>
+                <w:tcW w:w="241" w:type="pct"/>
                 <w:tcBorders>
                   <w:top w:val="nil"/>
                   <w:left w:val="single" w:sz="4" w:space="0" w:color="auto"/>
@@ -1958,13 +2654,127 @@
                     <w:color w:val="000000"/>
                     <w:sz w:val="18"/>
                   </w:rPr>
-                  <w:t>1</w:t>
-                </w:r>
-              </w:p>
-            </w:tc>
-            <w:tc>
-              <w:tcPr>
-                <w:tcW w:w="474" w:type="pct"/>
+                  <w:t>3</w:t>
+                </w:r>
+              </w:p>
+            </w:tc>
+            <w:tc>
+              <w:tcPr>
+                <w:tcW w:w="501" w:type="pct"/>
+                <w:tcBorders>
+                  <w:top w:val="single" w:sz="4" w:space="0" w:color="auto"/>
+                  <w:left w:val="nil"/>
+                  <w:bottom w:val="single" w:sz="4" w:space="0" w:color="auto"/>
+                  <w:right w:val="single" w:sz="4" w:space="0" w:color="auto"/>
+                </w:tcBorders>
+                <w:shd w:val="clear" w:color="auto" w:fill="auto"/>
+                <w:tcMar>
+                  <w:top w:w="14" w:type="dxa"/>
+                  <w:left w:w="14" w:type="dxa"/>
+                  <w:bottom w:w="0" w:type="dxa"/>
+                  <w:right w:w="14" w:type="dxa"/>
+                </w:tcMar>
+                <w:vAlign w:val="center"/>
+                <w:hideMark/>
+              </w:tcPr>
+              <w:p>
+                <w:pPr>
+                  <w:rPr>
+                    <w:rFonts w:ascii="Calibri" w:hAnsi="Calibri" w:cs="Calibri"/>
+                    <w:color w:val="000000"/>
+                    <w:sz w:val="18"/>
+                  </w:rPr>
+                </w:pPr>
+                <w:r>
+                  <w:rPr>
+                    <w:rFonts w:ascii="Calibri" w:hAnsi="Calibri" w:cs="Calibri"/>
+                    <w:color w:val="000000"/>
+                    <w:sz w:val="18"/>
+                  </w:rPr>
+                  <w:t>Privacidad de las Historias Clínicas</w:t>
+                </w:r>
+              </w:p>
+            </w:tc>
+            <w:tc>
+              <w:tcPr>
+                <w:tcW w:w="1312" w:type="pct"/>
+                <w:tcBorders>
+                  <w:top w:val="nil"/>
+                  <w:left w:val="nil"/>
+                  <w:bottom w:val="nil"/>
+                  <w:right w:val="nil"/>
+                </w:tcBorders>
+                <w:shd w:val="clear" w:color="auto" w:fill="auto"/>
+                <w:tcMar>
+                  <w:top w:w="14" w:type="dxa"/>
+                  <w:left w:w="14" w:type="dxa"/>
+                  <w:bottom w:w="0" w:type="dxa"/>
+                  <w:right w:w="14" w:type="dxa"/>
+                </w:tcMar>
+                <w:vAlign w:val="bottom"/>
+                <w:hideMark/>
+              </w:tcPr>
+              <w:p>
+                <w:pPr>
+                  <w:jc w:val="both"/>
+                  <w:rPr>
+                    <w:rFonts w:ascii="Calibri" w:hAnsi="Calibri" w:cs="Calibri"/>
+                    <w:color w:val="000000"/>
+                    <w:sz w:val="18"/>
+                  </w:rPr>
+                </w:pPr>
+                <w:r>
+                  <w:rPr>
+                    <w:rFonts w:ascii="Calibri" w:hAnsi="Calibri" w:cs="Calibri"/>
+                    <w:color w:val="000000"/>
+                    <w:sz w:val="18"/>
+                  </w:rPr>
+                  <w:t>El sistema solo revelará información básica acerca de las historias clínicas de los pacientes  debido a los datos sensibles de las mismas.</w:t>
+                </w:r>
+              </w:p>
+            </w:tc>
+            <w:tc>
+              <w:tcPr>
+                <w:tcW w:w="714" w:type="pct"/>
+                <w:tcBorders>
+                  <w:top w:val="nil"/>
+                  <w:left w:val="single" w:sz="4" w:space="0" w:color="auto"/>
+                  <w:bottom w:val="single" w:sz="4" w:space="0" w:color="auto"/>
+                  <w:right w:val="single" w:sz="4" w:space="0" w:color="auto"/>
+                </w:tcBorders>
+                <w:shd w:val="clear" w:color="auto" w:fill="auto"/>
+                <w:tcMar>
+                  <w:top w:w="14" w:type="dxa"/>
+                  <w:left w:w="126" w:type="dxa"/>
+                  <w:bottom w:w="0" w:type="dxa"/>
+                  <w:right w:w="14" w:type="dxa"/>
+                </w:tcMar>
+                <w:vAlign w:val="center"/>
+                <w:hideMark/>
+              </w:tcPr>
+              <w:p>
+                <w:pPr>
+                  <w:ind w:firstLineChars="100" w:firstLine="180"/>
+                  <w:jc w:val="center"/>
+                  <w:rPr>
+                    <w:rFonts w:ascii="Calibri" w:hAnsi="Calibri" w:cs="Calibri"/>
+                    <w:color w:val="000000"/>
+                    <w:sz w:val="18"/>
+                  </w:rPr>
+                </w:pPr>
+                <w:r>
+                  <w:rPr>
+                    <w:rFonts w:ascii="Calibri" w:hAnsi="Calibri" w:cs="Calibri"/>
+                    <w:color w:val="000000"/>
+                    <w:sz w:val="18"/>
+                  </w:rPr>
+                  <w:t>Externos - Legislativos - Privacidad</w:t>
+                </w:r>
+              </w:p>
+            </w:tc>
+            <w:tc>
+              <w:tcPr>
+                <w:tcW w:w="1715" w:type="pct"/>
                 <w:tcBorders>
                   <w:top w:val="nil"/>
                   <w:left w:val="nil"/>
@@ -1995,13 +2805,37 @@
                     <w:color w:val="000000"/>
                     <w:sz w:val="18"/>
                   </w:rPr>
-                  <w:t>Entorno web</w:t>
-                </w:r>
-              </w:p>
-            </w:tc>
-            <w:tc>
-              <w:tcPr>
-                <w:tcW w:w="1215" w:type="pct"/>
+                  <w:t> </w:t>
+                </w:r>
+                <w:r>
+                  <w:rPr>
+                    <w:rFonts w:ascii="Calibri" w:hAnsi="Calibri" w:cs="Calibri"/>
+                    <w:color w:val="000000"/>
+                    <w:sz w:val="18"/>
+                  </w:rPr>
+                  <w:t xml:space="preserve">Si. </w:t>
+                </w:r>
+                <w:r>
+                  <w:rPr>
+                    <w:rFonts w:ascii="Calibri" w:hAnsi="Calibri" w:cs="Calibri"/>
+                    <w:color w:val="000000"/>
+                    <w:sz w:val="18"/>
+                  </w:rPr>
+                  <w:t xml:space="preserve">Se requerirá de un módulo que provea el servicio de </w:t>
+                </w:r>
+                <w:r>
+                  <w:rPr>
+                    <w:rFonts w:ascii="Calibri" w:hAnsi="Calibri" w:cs="Calibri"/>
+                    <w:color w:val="000000"/>
+                    <w:sz w:val="18"/>
+                  </w:rPr>
+                  <w:t>seguridad para mantener la privacidad de cada una de las Historias Clínicas.</w:t>
+                </w:r>
+              </w:p>
+            </w:tc>
+            <w:tc>
+              <w:tcPr>
+                <w:tcW w:w="517" w:type="pct"/>
                 <w:tcBorders>
                   <w:top w:val="nil"/>
                   <w:left w:val="nil"/>
@@ -2020,26 +2854,69 @@
               </w:tcPr>
               <w:p>
                 <w:pPr>
-                  <w:jc w:val="both"/>
-                  <w:rPr>
-                    <w:rFonts w:ascii="Calibri" w:hAnsi="Calibri" w:cs="Calibri"/>
-                    <w:color w:val="000000"/>
-                    <w:sz w:val="18"/>
-                  </w:rPr>
-                </w:pPr>
-                <w:r>
-                  <w:rPr>
-                    <w:rFonts w:ascii="Calibri" w:hAnsi="Calibri" w:cs="Calibri"/>
-                    <w:color w:val="000000"/>
-                    <w:sz w:val="18"/>
-                  </w:rPr>
-                  <w:t>Se requiere entorno web para la gestión de solicitudes de inscripción, consulta del estado del trámite o cancelación del mismo y reserva de recursos</w:t>
-                </w:r>
-              </w:p>
-            </w:tc>
-            <w:tc>
-              <w:tcPr>
-                <w:tcW w:w="946" w:type="pct"/>
+                  <w:jc w:val="center"/>
+                  <w:rPr>
+                    <w:rFonts w:ascii="Calibri" w:hAnsi="Calibri" w:cs="Calibri"/>
+                    <w:color w:val="000000"/>
+                    <w:sz w:val="18"/>
+                  </w:rPr>
+                </w:pPr>
+                <w:r>
+                  <w:rPr>
+                    <w:rFonts w:ascii="Calibri" w:hAnsi="Calibri" w:cs="Calibri"/>
+                    <w:color w:val="000000"/>
+                    <w:sz w:val="18"/>
+                  </w:rPr>
+                  <w:t>Alta</w:t>
+                </w:r>
+              </w:p>
+            </w:tc>
+          </w:tr>
+          <w:tr>
+            <w:trPr>
+              <w:trHeight w:val="1200"/>
+            </w:trPr>
+            <w:tc>
+              <w:tcPr>
+                <w:tcW w:w="241" w:type="pct"/>
+                <w:tcBorders>
+                  <w:top w:val="nil"/>
+                  <w:left w:val="single" w:sz="4" w:space="0" w:color="auto"/>
+                  <w:bottom w:val="single" w:sz="4" w:space="0" w:color="auto"/>
+                  <w:right w:val="single" w:sz="4" w:space="0" w:color="auto"/>
+                </w:tcBorders>
+                <w:shd w:val="clear" w:color="auto" w:fill="auto"/>
+                <w:tcMar>
+                  <w:top w:w="14" w:type="dxa"/>
+                  <w:left w:w="14" w:type="dxa"/>
+                  <w:bottom w:w="0" w:type="dxa"/>
+                  <w:right w:w="14" w:type="dxa"/>
+                </w:tcMar>
+                <w:vAlign w:val="center"/>
+                <w:hideMark/>
+              </w:tcPr>
+              <w:p>
+                <w:pPr>
+                  <w:jc w:val="center"/>
+                  <w:rPr>
+                    <w:rFonts w:ascii="Calibri" w:hAnsi="Calibri" w:cs="Calibri"/>
+                    <w:color w:val="000000"/>
+                    <w:sz w:val="18"/>
+                  </w:rPr>
+                </w:pPr>
+                <w:r>
+                  <w:rPr>
+                    <w:rFonts w:ascii="Calibri" w:hAnsi="Calibri" w:cs="Calibri"/>
+                    <w:color w:val="000000"/>
+                    <w:sz w:val="18"/>
+                  </w:rPr>
+                  <w:t>4</w:t>
+                </w:r>
+              </w:p>
+            </w:tc>
+            <w:tc>
+              <w:tcPr>
+                <w:tcW w:w="501" w:type="pct"/>
                 <w:tcBorders>
                   <w:top w:val="nil"/>
                   <w:left w:val="nil"/>
@@ -2058,6 +2935,82 @@
               </w:tcPr>
               <w:p>
                 <w:pPr>
+                  <w:rPr>
+                    <w:rFonts w:ascii="Calibri" w:hAnsi="Calibri" w:cs="Calibri"/>
+                    <w:color w:val="000000"/>
+                    <w:sz w:val="18"/>
+                  </w:rPr>
+                </w:pPr>
+                <w:r>
+                  <w:rPr>
+                    <w:rFonts w:ascii="Calibri" w:hAnsi="Calibri" w:cs="Calibri"/>
+                    <w:color w:val="000000"/>
+                    <w:sz w:val="18"/>
+                  </w:rPr>
+                  <w:t>Permisos Usuarios</w:t>
+                </w:r>
+              </w:p>
+            </w:tc>
+            <w:tc>
+              <w:tcPr>
+                <w:tcW w:w="1312" w:type="pct"/>
+                <w:tcBorders>
+                  <w:top w:val="single" w:sz="4" w:space="0" w:color="auto"/>
+                  <w:left w:val="single" w:sz="4" w:space="0" w:color="auto"/>
+                  <w:bottom w:val="single" w:sz="4" w:space="0" w:color="auto"/>
+                  <w:right w:val="single" w:sz="4" w:space="0" w:color="auto"/>
+                </w:tcBorders>
+                <w:shd w:val="clear" w:color="auto" w:fill="auto"/>
+                <w:tcMar>
+                  <w:top w:w="14" w:type="dxa"/>
+                  <w:left w:w="14" w:type="dxa"/>
+                  <w:bottom w:w="0" w:type="dxa"/>
+                  <w:right w:w="14" w:type="dxa"/>
+                </w:tcMar>
+                <w:vAlign w:val="bottom"/>
+                <w:hideMark/>
+              </w:tcPr>
+              <w:p>
+                <w:pPr>
+                  <w:jc w:val="both"/>
+                  <w:rPr>
+                    <w:rFonts w:ascii="Calibri" w:hAnsi="Calibri" w:cs="Calibri"/>
+                    <w:color w:val="000000"/>
+                    <w:sz w:val="18"/>
+                  </w:rPr>
+                </w:pPr>
+                <w:r>
+                  <w:rPr>
+                    <w:rFonts w:ascii="Calibri" w:hAnsi="Calibri" w:cs="Calibri"/>
+                    <w:color w:val="000000"/>
+                    <w:sz w:val="18"/>
+                  </w:rPr>
+                  <w:t>El sistema deberá implementar distintos privilegios para sus usuarios, a fin de que cierta información solo sea accesible para los usuarios con permisos sobre ella.</w:t>
+                </w:r>
+              </w:p>
+            </w:tc>
+            <w:tc>
+              <w:tcPr>
+                <w:tcW w:w="714" w:type="pct"/>
+                <w:tcBorders>
+                  <w:top w:val="nil"/>
+                  <w:left w:val="nil"/>
+                  <w:bottom w:val="single" w:sz="4" w:space="0" w:color="auto"/>
+                  <w:right w:val="single" w:sz="4" w:space="0" w:color="auto"/>
+                </w:tcBorders>
+                <w:shd w:val="clear" w:color="auto" w:fill="auto"/>
+                <w:tcMar>
+                  <w:top w:w="14" w:type="dxa"/>
+                  <w:left w:w="126" w:type="dxa"/>
+                  <w:bottom w:w="0" w:type="dxa"/>
+                  <w:right w:w="14" w:type="dxa"/>
+                </w:tcMar>
+                <w:vAlign w:val="center"/>
+                <w:hideMark/>
+              </w:tcPr>
+              <w:p>
+                <w:pPr>
+                  <w:ind w:firstLineChars="100" w:firstLine="180"/>
                   <w:jc w:val="center"/>
                   <w:rPr>
                     <w:rFonts w:ascii="Calibri" w:hAnsi="Calibri" w:cs="Calibri"/>
@@ -2071,13 +3024,101 @@
                     <w:color w:val="000000"/>
                     <w:sz w:val="18"/>
                   </w:rPr>
-                  <w:t>Organizacional - Implementación</w:t>
-                </w:r>
-              </w:p>
-            </w:tc>
-            <w:tc>
-              <w:tcPr>
-                <w:tcW w:w="608" w:type="pct"/>
+                  <w:t>Externos - Legislativos - Privacidad</w:t>
+                </w:r>
+              </w:p>
+            </w:tc>
+            <w:tc>
+              <w:tcPr>
+                <w:tcW w:w="1715" w:type="pct"/>
+                <w:tcBorders>
+                  <w:top w:val="nil"/>
+                  <w:left w:val="nil"/>
+                  <w:bottom w:val="single" w:sz="4" w:space="0" w:color="auto"/>
+                  <w:right w:val="single" w:sz="4" w:space="0" w:color="auto"/>
+                </w:tcBorders>
+                <w:shd w:val="clear" w:color="auto" w:fill="auto"/>
+                <w:tcMar>
+                  <w:top w:w="14" w:type="dxa"/>
+                  <w:left w:w="14" w:type="dxa"/>
+                  <w:bottom w:w="0" w:type="dxa"/>
+                  <w:right w:w="14" w:type="dxa"/>
+                </w:tcMar>
+                <w:vAlign w:val="center"/>
+                <w:hideMark/>
+              </w:tcPr>
+              <w:p>
+                <w:pPr>
+                  <w:rPr>
+                    <w:rFonts w:ascii="Calibri" w:hAnsi="Calibri" w:cs="Calibri"/>
+                    <w:color w:val="000000"/>
+                    <w:sz w:val="18"/>
+                  </w:rPr>
+                </w:pPr>
+                <w:r>
+                  <w:rPr>
+                    <w:rFonts w:ascii="Calibri" w:hAnsi="Calibri" w:cs="Calibri"/>
+                    <w:color w:val="000000"/>
+                    <w:sz w:val="18"/>
+                  </w:rPr>
+                  <w:t> </w:t>
+                </w:r>
+                <w:r>
+                  <w:rPr>
+                    <w:rFonts w:ascii="Calibri" w:hAnsi="Calibri" w:cs="Calibri"/>
+                    <w:color w:val="000000"/>
+                    <w:sz w:val="18"/>
+                  </w:rPr>
+                  <w:t>Si. Se  requerirá un modulo que administre los permisos y roles de los usuarios.</w:t>
+                </w:r>
+              </w:p>
+            </w:tc>
+            <w:tc>
+              <w:tcPr>
+                <w:tcW w:w="517" w:type="pct"/>
+                <w:tcBorders>
+                  <w:top w:val="nil"/>
+                  <w:left w:val="nil"/>
+                  <w:bottom w:val="single" w:sz="4" w:space="0" w:color="auto"/>
+                  <w:right w:val="single" w:sz="4" w:space="0" w:color="auto"/>
+                </w:tcBorders>
+                <w:shd w:val="clear" w:color="auto" w:fill="auto"/>
+                <w:tcMar>
+                  <w:top w:w="14" w:type="dxa"/>
+                  <w:left w:w="14" w:type="dxa"/>
+                  <w:bottom w:w="0" w:type="dxa"/>
+                  <w:right w:w="14" w:type="dxa"/>
+                </w:tcMar>
+                <w:vAlign w:val="center"/>
+                <w:hideMark/>
+              </w:tcPr>
+              <w:p>
+                <w:pPr>
+                  <w:jc w:val="center"/>
+                  <w:rPr>
+                    <w:rFonts w:ascii="Calibri" w:hAnsi="Calibri" w:cs="Calibri"/>
+                    <w:color w:val="000000"/>
+                    <w:sz w:val="18"/>
+                  </w:rPr>
+                </w:pPr>
+                <w:r>
+                  <w:rPr>
+                    <w:rFonts w:ascii="Calibri" w:hAnsi="Calibri" w:cs="Calibri"/>
+                    <w:color w:val="000000"/>
+                    <w:sz w:val="18"/>
+                  </w:rPr>
+                  <w:t>Alta</w:t>
+                </w:r>
+              </w:p>
+            </w:tc>
+          </w:tr>
+          <w:tr>
+            <w:trPr>
+              <w:trHeight w:val="900"/>
+            </w:trPr>
+            <w:tc>
+              <w:tcPr>
+                <w:tcW w:w="241" w:type="pct"/>
                 <w:tcBorders>
                   <w:top w:val="nil"/>
                   <w:left w:val="single" w:sz="4" w:space="0" w:color="auto"/>
@@ -2096,25 +3137,63 @@
               </w:tcPr>
               <w:p>
                 <w:pPr>
-                  <w:rPr>
-                    <w:rFonts w:ascii="Calibri" w:hAnsi="Calibri" w:cs="Calibri"/>
-                    <w:color w:val="000000"/>
-                    <w:sz w:val="18"/>
-                  </w:rPr>
-                </w:pPr>
-                <w:r>
-                  <w:rPr>
-                    <w:rFonts w:ascii="Calibri" w:hAnsi="Calibri" w:cs="Calibri"/>
-                    <w:color w:val="000000"/>
-                    <w:sz w:val="18"/>
-                  </w:rPr>
-                  <w:t> </w:t>
-                </w:r>
-              </w:p>
-            </w:tc>
-            <w:tc>
-              <w:tcPr>
-                <w:tcW w:w="744" w:type="pct"/>
+                  <w:jc w:val="center"/>
+                  <w:rPr>
+                    <w:rFonts w:ascii="Calibri" w:hAnsi="Calibri" w:cs="Calibri"/>
+                    <w:color w:val="000000"/>
+                    <w:sz w:val="18"/>
+                  </w:rPr>
+                </w:pPr>
+                <w:r>
+                  <w:rPr>
+                    <w:rFonts w:ascii="Calibri" w:hAnsi="Calibri" w:cs="Calibri"/>
+                    <w:color w:val="000000"/>
+                    <w:sz w:val="18"/>
+                  </w:rPr>
+                  <w:t>5</w:t>
+                </w:r>
+              </w:p>
+            </w:tc>
+            <w:tc>
+              <w:tcPr>
+                <w:tcW w:w="501" w:type="pct"/>
+                <w:tcBorders>
+                  <w:top w:val="single" w:sz="4" w:space="0" w:color="auto"/>
+                  <w:left w:val="nil"/>
+                  <w:bottom w:val="single" w:sz="4" w:space="0" w:color="auto"/>
+                  <w:right w:val="single" w:sz="4" w:space="0" w:color="auto"/>
+                </w:tcBorders>
+                <w:shd w:val="clear" w:color="auto" w:fill="auto"/>
+                <w:tcMar>
+                  <w:top w:w="14" w:type="dxa"/>
+                  <w:left w:w="14" w:type="dxa"/>
+                  <w:bottom w:w="0" w:type="dxa"/>
+                  <w:right w:w="14" w:type="dxa"/>
+                </w:tcMar>
+                <w:vAlign w:val="center"/>
+                <w:hideMark/>
+              </w:tcPr>
+              <w:p>
+                <w:pPr>
+                  <w:rPr>
+                    <w:rFonts w:ascii="Calibri" w:hAnsi="Calibri" w:cs="Calibri"/>
+                    <w:color w:val="000000"/>
+                    <w:sz w:val="18"/>
+                  </w:rPr>
+                </w:pPr>
+                <w:r>
+                  <w:rPr>
+                    <w:rFonts w:ascii="Calibri" w:hAnsi="Calibri" w:cs="Calibri"/>
+                    <w:color w:val="000000"/>
+                    <w:sz w:val="18"/>
+                  </w:rPr>
+                  <w:t>Independencia de los sistemas actuales</w:t>
+                </w:r>
+              </w:p>
+            </w:tc>
+            <w:tc>
+              <w:tcPr>
+                <w:tcW w:w="1312" w:type="pct"/>
                 <w:tcBorders>
                   <w:top w:val="nil"/>
                   <w:left w:val="nil"/>
@@ -2133,25 +3212,26 @@
               </w:tcPr>
               <w:p>
                 <w:pPr>
-                  <w:rPr>
-                    <w:rFonts w:ascii="Calibri" w:hAnsi="Calibri" w:cs="Calibri"/>
-                    <w:color w:val="000000"/>
-                    <w:sz w:val="18"/>
-                  </w:rPr>
-                </w:pPr>
-                <w:r>
-                  <w:rPr>
-                    <w:rFonts w:ascii="Calibri" w:hAnsi="Calibri" w:cs="Calibri"/>
-                    <w:color w:val="000000"/>
-                    <w:sz w:val="18"/>
-                  </w:rPr>
-                  <w:t> </w:t>
-                </w:r>
-              </w:p>
-            </w:tc>
-            <w:tc>
-              <w:tcPr>
-                <w:tcW w:w="742" w:type="pct"/>
+                  <w:jc w:val="both"/>
+                  <w:rPr>
+                    <w:rFonts w:ascii="Calibri" w:hAnsi="Calibri" w:cs="Calibri"/>
+                    <w:color w:val="000000"/>
+                    <w:sz w:val="18"/>
+                  </w:rPr>
+                </w:pPr>
+                <w:r>
+                  <w:rPr>
+                    <w:rFonts w:ascii="Calibri" w:hAnsi="Calibri" w:cs="Calibri"/>
+                    <w:color w:val="000000"/>
+                    <w:sz w:val="18"/>
+                  </w:rPr>
+                  <w:t>La implementación del sistema no debe interferir con el normal funcionamiento de los servicios del servidor de la facultad.</w:t>
+                </w:r>
+              </w:p>
+            </w:tc>
+            <w:tc>
+              <w:tcPr>
+                <w:tcW w:w="714" w:type="pct"/>
                 <w:tcBorders>
                   <w:top w:val="nil"/>
                   <w:left w:val="nil"/>
@@ -2183,18 +3263,93 @@
                     <w:color w:val="000000"/>
                     <w:sz w:val="18"/>
                   </w:rPr>
-                  <w:t>Baja</w:t>
+                  <w:t>Organizacional - Implementación</w:t>
+                </w:r>
+              </w:p>
+            </w:tc>
+            <w:tc>
+              <w:tcPr>
+                <w:tcW w:w="1715" w:type="pct"/>
+                <w:tcBorders>
+                  <w:top w:val="nil"/>
+                  <w:left w:val="nil"/>
+                  <w:bottom w:val="single" w:sz="4" w:space="0" w:color="auto"/>
+                  <w:right w:val="single" w:sz="4" w:space="0" w:color="auto"/>
+                </w:tcBorders>
+                <w:shd w:val="clear" w:color="auto" w:fill="auto"/>
+                <w:tcMar>
+                  <w:top w:w="14" w:type="dxa"/>
+                  <w:left w:w="14" w:type="dxa"/>
+                  <w:bottom w:w="0" w:type="dxa"/>
+                  <w:right w:w="14" w:type="dxa"/>
+                </w:tcMar>
+                <w:vAlign w:val="center"/>
+                <w:hideMark/>
+              </w:tcPr>
+              <w:p>
+                <w:pPr>
+                  <w:rPr>
+                    <w:rFonts w:ascii="Calibri" w:hAnsi="Calibri" w:cs="Calibri"/>
+                    <w:color w:val="000000"/>
+                    <w:sz w:val="18"/>
+                  </w:rPr>
+                </w:pPr>
+                <w:r>
+                  <w:rPr>
+                    <w:rFonts w:ascii="Calibri" w:hAnsi="Calibri" w:cs="Calibri"/>
+                    <w:color w:val="000000"/>
+                    <w:sz w:val="18"/>
+                  </w:rPr>
+                  <w:t> </w:t>
+                </w:r>
+              </w:p>
+            </w:tc>
+            <w:tc>
+              <w:tcPr>
+                <w:tcW w:w="517" w:type="pct"/>
+                <w:tcBorders>
+                  <w:top w:val="nil"/>
+                  <w:left w:val="nil"/>
+                  <w:bottom w:val="single" w:sz="4" w:space="0" w:color="auto"/>
+                  <w:right w:val="single" w:sz="4" w:space="0" w:color="auto"/>
+                </w:tcBorders>
+                <w:shd w:val="clear" w:color="auto" w:fill="auto"/>
+                <w:tcMar>
+                  <w:top w:w="14" w:type="dxa"/>
+                  <w:left w:w="14" w:type="dxa"/>
+                  <w:bottom w:w="0" w:type="dxa"/>
+                  <w:right w:w="14" w:type="dxa"/>
+                </w:tcMar>
+                <w:vAlign w:val="center"/>
+                <w:hideMark/>
+              </w:tcPr>
+              <w:p>
+                <w:pPr>
+                  <w:jc w:val="center"/>
+                  <w:rPr>
+                    <w:rFonts w:ascii="Calibri" w:hAnsi="Calibri" w:cs="Calibri"/>
+                    <w:color w:val="000000"/>
+                    <w:sz w:val="18"/>
+                  </w:rPr>
+                </w:pPr>
+                <w:r>
+                  <w:rPr>
+                    <w:rFonts w:ascii="Calibri" w:hAnsi="Calibri" w:cs="Calibri"/>
+                    <w:color w:val="000000"/>
+                    <w:sz w:val="18"/>
+                  </w:rPr>
+                  <w:t>-</w:t>
                 </w:r>
               </w:p>
             </w:tc>
           </w:tr>
           <w:tr>
             <w:trPr>
-              <w:trHeight w:val="600"/>
+              <w:trHeight w:val="900"/>
             </w:trPr>
             <w:tc>
               <w:tcPr>
-                <w:tcW w:w="270" w:type="pct"/>
+                <w:tcW w:w="241" w:type="pct"/>
                 <w:tcBorders>
                   <w:top w:val="nil"/>
                   <w:left w:val="single" w:sz="4" w:space="0" w:color="auto"/>
@@ -2226,126 +3381,13 @@
                     <w:color w:val="000000"/>
                     <w:sz w:val="18"/>
                   </w:rPr>
-                  <w:t>2</w:t>
-                </w:r>
-              </w:p>
-            </w:tc>
-            <w:tc>
-              <w:tcPr>
-                <w:tcW w:w="474" w:type="pct"/>
-                <w:tcBorders>
-                  <w:top w:val="nil"/>
-                  <w:left w:val="nil"/>
-                  <w:bottom w:val="nil"/>
-                  <w:right w:val="nil"/>
-                </w:tcBorders>
-                <w:shd w:val="clear" w:color="auto" w:fill="auto"/>
-                <w:tcMar>
-                  <w:top w:w="14" w:type="dxa"/>
-                  <w:left w:w="14" w:type="dxa"/>
-                  <w:bottom w:w="0" w:type="dxa"/>
-                  <w:right w:w="14" w:type="dxa"/>
-                </w:tcMar>
-                <w:vAlign w:val="center"/>
-                <w:hideMark/>
-              </w:tcPr>
-              <w:p>
-                <w:pPr>
-                  <w:rPr>
-                    <w:rFonts w:ascii="Calibri" w:hAnsi="Calibri" w:cs="Calibri"/>
-                    <w:color w:val="000000"/>
-                    <w:sz w:val="18"/>
-                  </w:rPr>
-                </w:pPr>
-                <w:r>
-                  <w:rPr>
-                    <w:rFonts w:ascii="Calibri" w:hAnsi="Calibri" w:cs="Calibri"/>
-                    <w:color w:val="000000"/>
-                    <w:sz w:val="18"/>
-                  </w:rPr>
-                  <w:t>Plazo de entrega</w:t>
-                </w:r>
-              </w:p>
-            </w:tc>
-            <w:tc>
-              <w:tcPr>
-                <w:tcW w:w="1215" w:type="pct"/>
-                <w:tcBorders>
-                  <w:top w:val="nil"/>
-                  <w:left w:val="single" w:sz="4" w:space="0" w:color="auto"/>
-                  <w:bottom w:val="single" w:sz="4" w:space="0" w:color="auto"/>
-                  <w:right w:val="single" w:sz="4" w:space="0" w:color="auto"/>
-                </w:tcBorders>
-                <w:shd w:val="clear" w:color="auto" w:fill="auto"/>
-                <w:tcMar>
-                  <w:top w:w="14" w:type="dxa"/>
-                  <w:left w:w="14" w:type="dxa"/>
-                  <w:bottom w:w="0" w:type="dxa"/>
-                  <w:right w:w="14" w:type="dxa"/>
-                </w:tcMar>
-                <w:vAlign w:val="center"/>
-                <w:hideMark/>
-              </w:tcPr>
-              <w:p>
-                <w:pPr>
-                  <w:jc w:val="both"/>
-                  <w:rPr>
-                    <w:rFonts w:ascii="Calibri" w:hAnsi="Calibri" w:cs="Calibri"/>
-                    <w:color w:val="000000"/>
-                    <w:sz w:val="18"/>
-                  </w:rPr>
-                </w:pPr>
-                <w:r>
-                  <w:rPr>
-                    <w:rFonts w:ascii="Calibri" w:hAnsi="Calibri" w:cs="Calibri"/>
-                    <w:color w:val="000000"/>
-                    <w:sz w:val="18"/>
-                  </w:rPr>
-                  <w:t>El 80% del sistema debe estar finalizado para fines de noviembre de 2013</w:t>
-                </w:r>
-              </w:p>
-            </w:tc>
-            <w:tc>
-              <w:tcPr>
-                <w:tcW w:w="946" w:type="pct"/>
-                <w:tcBorders>
-                  <w:top w:val="single" w:sz="4" w:space="0" w:color="auto"/>
-                  <w:left w:val="nil"/>
-                  <w:bottom w:val="single" w:sz="4" w:space="0" w:color="auto"/>
-                  <w:right w:val="single" w:sz="4" w:space="0" w:color="auto"/>
-                </w:tcBorders>
-                <w:shd w:val="clear" w:color="auto" w:fill="auto"/>
-                <w:tcMar>
-                  <w:top w:w="14" w:type="dxa"/>
-                  <w:left w:w="14" w:type="dxa"/>
-                  <w:bottom w:w="0" w:type="dxa"/>
-                  <w:right w:w="14" w:type="dxa"/>
-                </w:tcMar>
-                <w:vAlign w:val="center"/>
-                <w:hideMark/>
-              </w:tcPr>
-              <w:p>
-                <w:pPr>
-                  <w:jc w:val="center"/>
-                  <w:rPr>
-                    <w:rFonts w:ascii="Calibri" w:hAnsi="Calibri" w:cs="Calibri"/>
-                    <w:color w:val="000000"/>
-                    <w:sz w:val="18"/>
-                  </w:rPr>
-                </w:pPr>
-                <w:r>
-                  <w:rPr>
-                    <w:rFonts w:ascii="Calibri" w:hAnsi="Calibri" w:cs="Calibri"/>
-                    <w:color w:val="000000"/>
-                    <w:sz w:val="18"/>
-                  </w:rPr>
-                  <w:t>Organizacional - Entrega</w:t>
-                </w:r>
-              </w:p>
-            </w:tc>
-            <w:tc>
-              <w:tcPr>
-                <w:tcW w:w="608" w:type="pct"/>
+                  <w:t>6</w:t>
+                </w:r>
+              </w:p>
+            </w:tc>
+            <w:tc>
+              <w:tcPr>
+                <w:tcW w:w="501" w:type="pct"/>
                 <w:tcBorders>
                   <w:top w:val="nil"/>
                   <w:left w:val="nil"/>
@@ -2376,13 +3418,13 @@
                     <w:color w:val="000000"/>
                     <w:sz w:val="18"/>
                   </w:rPr>
-                  <w:t> </w:t>
-                </w:r>
-              </w:p>
-            </w:tc>
-            <w:tc>
-              <w:tcPr>
-                <w:tcW w:w="744" w:type="pct"/>
+                  <w:t>Rendimiento</w:t>
+                </w:r>
+              </w:p>
+            </w:tc>
+            <w:tc>
+              <w:tcPr>
+                <w:tcW w:w="1312" w:type="pct"/>
                 <w:tcBorders>
                   <w:top w:val="nil"/>
                   <w:left w:val="nil"/>
@@ -2401,25 +3443,26 @@
               </w:tcPr>
               <w:p>
                 <w:pPr>
-                  <w:rPr>
-                    <w:rFonts w:ascii="Calibri" w:hAnsi="Calibri" w:cs="Calibri"/>
-                    <w:color w:val="000000"/>
-                    <w:sz w:val="18"/>
-                  </w:rPr>
-                </w:pPr>
-                <w:r>
-                  <w:rPr>
-                    <w:rFonts w:ascii="Calibri" w:hAnsi="Calibri" w:cs="Calibri"/>
-                    <w:color w:val="000000"/>
-                    <w:sz w:val="18"/>
-                  </w:rPr>
-                  <w:t> </w:t>
-                </w:r>
-              </w:p>
-            </w:tc>
-            <w:tc>
-              <w:tcPr>
-                <w:tcW w:w="742" w:type="pct"/>
+                  <w:jc w:val="both"/>
+                  <w:rPr>
+                    <w:rFonts w:ascii="Calibri" w:hAnsi="Calibri" w:cs="Calibri"/>
+                    <w:color w:val="000000"/>
+                    <w:sz w:val="18"/>
+                  </w:rPr>
+                </w:pPr>
+                <w:r>
+                  <w:rPr>
+                    <w:rFonts w:ascii="Calibri" w:hAnsi="Calibri" w:cs="Calibri"/>
+                    <w:color w:val="000000"/>
+                    <w:sz w:val="18"/>
+                  </w:rPr>
+                  <w:t>El registro de usuario, carga de datos, registro y consulta de paciente deben responder con eficiencia.</w:t>
+                </w:r>
+              </w:p>
+            </w:tc>
+            <w:tc>
+              <w:tcPr>
+                <w:tcW w:w="714" w:type="pct"/>
                 <w:tcBorders>
                   <w:top w:val="nil"/>
                   <w:left w:val="nil"/>
@@ -2451,186 +3494,13 @@
                     <w:color w:val="000000"/>
                     <w:sz w:val="18"/>
                   </w:rPr>
-                  <w:t>Alta</w:t>
-                </w:r>
-              </w:p>
-            </w:tc>
-          </w:tr>
-          <w:tr>
-            <w:trPr>
-              <w:trHeight w:val="900"/>
-            </w:trPr>
-            <w:tc>
-              <w:tcPr>
-                <w:tcW w:w="270" w:type="pct"/>
-                <w:tcBorders>
-                  <w:top w:val="nil"/>
-                  <w:left w:val="single" w:sz="4" w:space="0" w:color="auto"/>
-                  <w:bottom w:val="single" w:sz="4" w:space="0" w:color="auto"/>
-                  <w:right w:val="single" w:sz="4" w:space="0" w:color="auto"/>
-                </w:tcBorders>
-                <w:shd w:val="clear" w:color="auto" w:fill="auto"/>
-                <w:tcMar>
-                  <w:top w:w="14" w:type="dxa"/>
-                  <w:left w:w="14" w:type="dxa"/>
-                  <w:bottom w:w="0" w:type="dxa"/>
-                  <w:right w:w="14" w:type="dxa"/>
-                </w:tcMar>
-                <w:vAlign w:val="center"/>
-                <w:hideMark/>
-              </w:tcPr>
-              <w:p>
-                <w:pPr>
-                  <w:jc w:val="center"/>
-                  <w:rPr>
-                    <w:rFonts w:ascii="Calibri" w:hAnsi="Calibri" w:cs="Calibri"/>
-                    <w:color w:val="000000"/>
-                    <w:sz w:val="18"/>
-                  </w:rPr>
-                </w:pPr>
-                <w:r>
-                  <w:rPr>
-                    <w:rFonts w:ascii="Calibri" w:hAnsi="Calibri" w:cs="Calibri"/>
-                    <w:color w:val="000000"/>
-                    <w:sz w:val="18"/>
-                  </w:rPr>
-                  <w:t>3</w:t>
-                </w:r>
-              </w:p>
-            </w:tc>
-            <w:tc>
-              <w:tcPr>
-                <w:tcW w:w="474" w:type="pct"/>
-                <w:tcBorders>
-                  <w:top w:val="single" w:sz="4" w:space="0" w:color="auto"/>
-                  <w:left w:val="nil"/>
-                  <w:bottom w:val="single" w:sz="4" w:space="0" w:color="auto"/>
-                  <w:right w:val="single" w:sz="4" w:space="0" w:color="auto"/>
-                </w:tcBorders>
-                <w:shd w:val="clear" w:color="auto" w:fill="auto"/>
-                <w:tcMar>
-                  <w:top w:w="14" w:type="dxa"/>
-                  <w:left w:w="14" w:type="dxa"/>
-                  <w:bottom w:w="0" w:type="dxa"/>
-                  <w:right w:w="14" w:type="dxa"/>
-                </w:tcMar>
-                <w:vAlign w:val="center"/>
-                <w:hideMark/>
-              </w:tcPr>
-              <w:p>
-                <w:pPr>
-                  <w:rPr>
-                    <w:rFonts w:ascii="Calibri" w:hAnsi="Calibri" w:cs="Calibri"/>
-                    <w:color w:val="000000"/>
-                    <w:sz w:val="18"/>
-                  </w:rPr>
-                </w:pPr>
-                <w:r>
-                  <w:rPr>
-                    <w:rFonts w:ascii="Calibri" w:hAnsi="Calibri" w:cs="Calibri"/>
-                    <w:color w:val="000000"/>
-                    <w:sz w:val="18"/>
-                  </w:rPr>
-                  <w:t>Privacidad de las Historias Clínicas</w:t>
-                </w:r>
-              </w:p>
-            </w:tc>
-            <w:tc>
-              <w:tcPr>
-                <w:tcW w:w="1215" w:type="pct"/>
-                <w:tcBorders>
-                  <w:top w:val="nil"/>
-                  <w:left w:val="nil"/>
-                  <w:bottom w:val="nil"/>
-                  <w:right w:val="nil"/>
-                </w:tcBorders>
-                <w:shd w:val="clear" w:color="auto" w:fill="auto"/>
-                <w:tcMar>
-                  <w:top w:w="14" w:type="dxa"/>
-                  <w:left w:w="14" w:type="dxa"/>
-                  <w:bottom w:w="0" w:type="dxa"/>
-                  <w:right w:w="14" w:type="dxa"/>
-                </w:tcMar>
-                <w:vAlign w:val="bottom"/>
-                <w:hideMark/>
-              </w:tcPr>
-              <w:p>
-                <w:pPr>
-                  <w:jc w:val="both"/>
-                  <w:rPr>
-                    <w:rFonts w:ascii="Calibri" w:hAnsi="Calibri" w:cs="Calibri"/>
-                    <w:color w:val="000000"/>
-                    <w:sz w:val="18"/>
-                  </w:rPr>
-                </w:pPr>
-                <w:r>
-                  <w:rPr>
-                    <w:rFonts w:ascii="Calibri" w:hAnsi="Calibri" w:cs="Calibri"/>
-                    <w:color w:val="000000"/>
-                    <w:sz w:val="18"/>
-                  </w:rPr>
-                  <w:t xml:space="preserve">El sistema solo revelará información básica acerca de las historias </w:t>
-                </w:r>
-                <w:r>
-                  <w:rPr>
-                    <w:rFonts w:ascii="Calibri" w:hAnsi="Calibri" w:cs="Calibri"/>
-                    <w:color w:val="000000"/>
-                    <w:sz w:val="18"/>
-                  </w:rPr>
-                  <w:t>clínicas</w:t>
-                </w:r>
-                <w:r>
-                  <w:rPr>
-                    <w:rFonts w:ascii="Calibri" w:hAnsi="Calibri" w:cs="Calibri"/>
-                    <w:color w:val="000000"/>
-                    <w:sz w:val="18"/>
-                  </w:rPr>
-                  <w:t xml:space="preserve"> de los pacientes  debido a los datos sensibles de las mismas.</w:t>
-                </w:r>
-              </w:p>
-            </w:tc>
-            <w:tc>
-              <w:tcPr>
-                <w:tcW w:w="946" w:type="pct"/>
-                <w:tcBorders>
-                  <w:top w:val="nil"/>
-                  <w:left w:val="single" w:sz="4" w:space="0" w:color="auto"/>
-                  <w:bottom w:val="single" w:sz="4" w:space="0" w:color="auto"/>
-                  <w:right w:val="single" w:sz="4" w:space="0" w:color="auto"/>
-                </w:tcBorders>
-                <w:shd w:val="clear" w:color="auto" w:fill="auto"/>
-                <w:tcMar>
-                  <w:top w:w="14" w:type="dxa"/>
-                  <w:left w:w="126" w:type="dxa"/>
-                  <w:bottom w:w="0" w:type="dxa"/>
-                  <w:right w:w="14" w:type="dxa"/>
-                </w:tcMar>
-                <w:vAlign w:val="center"/>
-                <w:hideMark/>
-              </w:tcPr>
-              <w:p>
-                <w:pPr>
-                  <w:ind w:firstLineChars="100" w:firstLine="180"/>
-                  <w:jc w:val="center"/>
-                  <w:rPr>
-                    <w:rFonts w:ascii="Calibri" w:hAnsi="Calibri" w:cs="Calibri"/>
-                    <w:color w:val="000000"/>
-                    <w:sz w:val="18"/>
-                  </w:rPr>
-                </w:pPr>
-                <w:r>
-                  <w:rPr>
-                    <w:rFonts w:ascii="Calibri" w:hAnsi="Calibri" w:cs="Calibri"/>
-                    <w:color w:val="000000"/>
-                    <w:sz w:val="18"/>
-                  </w:rPr>
-                  <w:t>Externos - Legislativos - Privacidad</w:t>
-                </w:r>
-              </w:p>
-            </w:tc>
-            <w:tc>
-              <w:tcPr>
-                <w:tcW w:w="608" w:type="pct"/>
+                  <w:t>Producto - Eficiencia - Desempeño</w:t>
+                </w:r>
+              </w:p>
+            </w:tc>
+            <w:tc>
+              <w:tcPr>
+                <w:tcW w:w="1715" w:type="pct"/>
                 <w:tcBorders>
                   <w:top w:val="nil"/>
                   <w:left w:val="nil"/>
@@ -2649,875 +3519,26 @@
               </w:tcPr>
               <w:p>
                 <w:pPr>
-                  <w:rPr>
-                    <w:rFonts w:ascii="Calibri" w:hAnsi="Calibri" w:cs="Calibri"/>
-                    <w:color w:val="000000"/>
-                    <w:sz w:val="18"/>
-                  </w:rPr>
-                </w:pPr>
-                <w:r>
-                  <w:rPr>
-                    <w:rFonts w:ascii="Calibri" w:hAnsi="Calibri" w:cs="Calibri"/>
-                    <w:color w:val="000000"/>
-                    <w:sz w:val="18"/>
-                  </w:rPr>
-                  <w:t> </w:t>
-                </w:r>
-              </w:p>
-            </w:tc>
-            <w:tc>
-              <w:tcPr>
-                <w:tcW w:w="744" w:type="pct"/>
-                <w:tcBorders>
-                  <w:top w:val="nil"/>
-                  <w:left w:val="nil"/>
-                  <w:bottom w:val="single" w:sz="4" w:space="0" w:color="auto"/>
-                  <w:right w:val="single" w:sz="4" w:space="0" w:color="auto"/>
-                </w:tcBorders>
-                <w:shd w:val="clear" w:color="auto" w:fill="auto"/>
-                <w:tcMar>
-                  <w:top w:w="14" w:type="dxa"/>
-                  <w:left w:w="14" w:type="dxa"/>
-                  <w:bottom w:w="0" w:type="dxa"/>
-                  <w:right w:w="14" w:type="dxa"/>
-                </w:tcMar>
-                <w:vAlign w:val="center"/>
-                <w:hideMark/>
-              </w:tcPr>
-              <w:p>
-                <w:pPr>
-                  <w:rPr>
-                    <w:rFonts w:ascii="Calibri" w:hAnsi="Calibri" w:cs="Calibri"/>
-                    <w:color w:val="000000"/>
-                    <w:sz w:val="18"/>
-                  </w:rPr>
-                </w:pPr>
-                <w:r>
-                  <w:rPr>
-                    <w:rFonts w:ascii="Calibri" w:hAnsi="Calibri" w:cs="Calibri"/>
-                    <w:color w:val="000000"/>
-                    <w:sz w:val="18"/>
-                  </w:rPr>
-                  <w:t> </w:t>
-                </w:r>
-              </w:p>
-            </w:tc>
-            <w:tc>
-              <w:tcPr>
-                <w:tcW w:w="742" w:type="pct"/>
-                <w:tcBorders>
-                  <w:top w:val="nil"/>
-                  <w:left w:val="nil"/>
-                  <w:bottom w:val="single" w:sz="4" w:space="0" w:color="auto"/>
-                  <w:right w:val="single" w:sz="4" w:space="0" w:color="auto"/>
-                </w:tcBorders>
-                <w:shd w:val="clear" w:color="auto" w:fill="auto"/>
-                <w:tcMar>
-                  <w:top w:w="14" w:type="dxa"/>
-                  <w:left w:w="14" w:type="dxa"/>
-                  <w:bottom w:w="0" w:type="dxa"/>
-                  <w:right w:w="14" w:type="dxa"/>
-                </w:tcMar>
-                <w:vAlign w:val="center"/>
-                <w:hideMark/>
-              </w:tcPr>
-              <w:p>
-                <w:pPr>
-                  <w:jc w:val="center"/>
-                  <w:rPr>
-                    <w:rFonts w:ascii="Calibri" w:hAnsi="Calibri" w:cs="Calibri"/>
-                    <w:color w:val="000000"/>
-                    <w:sz w:val="18"/>
-                  </w:rPr>
-                </w:pPr>
-                <w:r>
-                  <w:rPr>
-                    <w:rFonts w:ascii="Calibri" w:hAnsi="Calibri" w:cs="Calibri"/>
-                    <w:color w:val="000000"/>
-                    <w:sz w:val="18"/>
-                  </w:rPr>
-                  <w:t>Alta</w:t>
-                </w:r>
-              </w:p>
-            </w:tc>
-          </w:tr>
-          <w:tr>
-            <w:trPr>
-              <w:trHeight w:val="1200"/>
-            </w:trPr>
-            <w:tc>
-              <w:tcPr>
-                <w:tcW w:w="270" w:type="pct"/>
-                <w:tcBorders>
-                  <w:top w:val="nil"/>
-                  <w:left w:val="single" w:sz="4" w:space="0" w:color="auto"/>
-                  <w:bottom w:val="single" w:sz="4" w:space="0" w:color="auto"/>
-                  <w:right w:val="single" w:sz="4" w:space="0" w:color="auto"/>
-                </w:tcBorders>
-                <w:shd w:val="clear" w:color="auto" w:fill="auto"/>
-                <w:tcMar>
-                  <w:top w:w="14" w:type="dxa"/>
-                  <w:left w:w="14" w:type="dxa"/>
-                  <w:bottom w:w="0" w:type="dxa"/>
-                  <w:right w:w="14" w:type="dxa"/>
-                </w:tcMar>
-                <w:vAlign w:val="center"/>
-                <w:hideMark/>
-              </w:tcPr>
-              <w:p>
-                <w:pPr>
-                  <w:jc w:val="center"/>
-                  <w:rPr>
-                    <w:rFonts w:ascii="Calibri" w:hAnsi="Calibri" w:cs="Calibri"/>
-                    <w:color w:val="000000"/>
-                    <w:sz w:val="18"/>
-                  </w:rPr>
-                </w:pPr>
-                <w:r>
-                  <w:rPr>
-                    <w:rFonts w:ascii="Calibri" w:hAnsi="Calibri" w:cs="Calibri"/>
-                    <w:color w:val="000000"/>
-                    <w:sz w:val="18"/>
-                  </w:rPr>
-                  <w:t>4</w:t>
-                </w:r>
-              </w:p>
-            </w:tc>
-            <w:tc>
-              <w:tcPr>
-                <w:tcW w:w="474" w:type="pct"/>
-                <w:tcBorders>
-                  <w:top w:val="nil"/>
-                  <w:left w:val="nil"/>
-                  <w:bottom w:val="nil"/>
-                  <w:right w:val="nil"/>
-                </w:tcBorders>
-                <w:shd w:val="clear" w:color="auto" w:fill="auto"/>
-                <w:tcMar>
-                  <w:top w:w="14" w:type="dxa"/>
-                  <w:left w:w="14" w:type="dxa"/>
-                  <w:bottom w:w="0" w:type="dxa"/>
-                  <w:right w:w="14" w:type="dxa"/>
-                </w:tcMar>
-                <w:vAlign w:val="center"/>
-                <w:hideMark/>
-              </w:tcPr>
-              <w:p>
-                <w:pPr>
-                  <w:rPr>
-                    <w:rFonts w:ascii="Calibri" w:hAnsi="Calibri" w:cs="Calibri"/>
-                    <w:color w:val="000000"/>
-                    <w:sz w:val="18"/>
-                  </w:rPr>
-                </w:pPr>
-                <w:r>
-                  <w:rPr>
-                    <w:rFonts w:ascii="Calibri" w:hAnsi="Calibri" w:cs="Calibri"/>
-                    <w:color w:val="000000"/>
-                    <w:sz w:val="18"/>
-                  </w:rPr>
-                  <w:t>Permisos Usuarios</w:t>
-                </w:r>
-              </w:p>
-            </w:tc>
-            <w:tc>
-              <w:tcPr>
-                <w:tcW w:w="1215" w:type="pct"/>
-                <w:tcBorders>
-                  <w:top w:val="single" w:sz="4" w:space="0" w:color="auto"/>
-                  <w:left w:val="single" w:sz="4" w:space="0" w:color="auto"/>
-                  <w:bottom w:val="single" w:sz="4" w:space="0" w:color="auto"/>
-                  <w:right w:val="single" w:sz="4" w:space="0" w:color="auto"/>
-                </w:tcBorders>
-                <w:shd w:val="clear" w:color="auto" w:fill="auto"/>
-                <w:tcMar>
-                  <w:top w:w="14" w:type="dxa"/>
-                  <w:left w:w="14" w:type="dxa"/>
-                  <w:bottom w:w="0" w:type="dxa"/>
-                  <w:right w:w="14" w:type="dxa"/>
-                </w:tcMar>
-                <w:vAlign w:val="bottom"/>
-                <w:hideMark/>
-              </w:tcPr>
-              <w:p>
-                <w:pPr>
-                  <w:jc w:val="both"/>
-                  <w:rPr>
-                    <w:rFonts w:ascii="Calibri" w:hAnsi="Calibri" w:cs="Calibri"/>
-                    <w:color w:val="000000"/>
-                    <w:sz w:val="18"/>
-                  </w:rPr>
-                </w:pPr>
-                <w:r>
-                  <w:rPr>
-                    <w:rFonts w:ascii="Calibri" w:hAnsi="Calibri" w:cs="Calibri"/>
-                    <w:color w:val="000000"/>
-                    <w:sz w:val="18"/>
-                  </w:rPr>
-                  <w:t>El sistema deberá implementar distintos privilegios para sus usuarios, a fin de que cierta información solo sea accesible para los usuarios con permisos sobre ella.</w:t>
-                </w:r>
-              </w:p>
-            </w:tc>
-            <w:tc>
-              <w:tcPr>
-                <w:tcW w:w="946" w:type="pct"/>
-                <w:tcBorders>
-                  <w:top w:val="nil"/>
-                  <w:left w:val="nil"/>
-                  <w:bottom w:val="single" w:sz="4" w:space="0" w:color="auto"/>
-                  <w:right w:val="single" w:sz="4" w:space="0" w:color="auto"/>
-                </w:tcBorders>
-                <w:shd w:val="clear" w:color="auto" w:fill="auto"/>
-                <w:tcMar>
-                  <w:top w:w="14" w:type="dxa"/>
-                  <w:left w:w="126" w:type="dxa"/>
-                  <w:bottom w:w="0" w:type="dxa"/>
-                  <w:right w:w="14" w:type="dxa"/>
-                </w:tcMar>
-                <w:vAlign w:val="center"/>
-                <w:hideMark/>
-              </w:tcPr>
-              <w:p>
-                <w:pPr>
-                  <w:ind w:firstLineChars="100" w:firstLine="180"/>
-                  <w:jc w:val="center"/>
-                  <w:rPr>
-                    <w:rFonts w:ascii="Calibri" w:hAnsi="Calibri" w:cs="Calibri"/>
-                    <w:color w:val="000000"/>
-                    <w:sz w:val="18"/>
-                  </w:rPr>
-                </w:pPr>
-                <w:r>
-                  <w:rPr>
-                    <w:rFonts w:ascii="Calibri" w:hAnsi="Calibri" w:cs="Calibri"/>
-                    <w:color w:val="000000"/>
-                    <w:sz w:val="18"/>
-                  </w:rPr>
-                  <w:t>Externos - Legislativos - Privacidad</w:t>
-                </w:r>
-              </w:p>
-            </w:tc>
-            <w:tc>
-              <w:tcPr>
-                <w:tcW w:w="608" w:type="pct"/>
-                <w:tcBorders>
-                  <w:top w:val="nil"/>
-                  <w:left w:val="nil"/>
-                  <w:bottom w:val="single" w:sz="4" w:space="0" w:color="auto"/>
-                  <w:right w:val="single" w:sz="4" w:space="0" w:color="auto"/>
-                </w:tcBorders>
-                <w:shd w:val="clear" w:color="auto" w:fill="auto"/>
-                <w:tcMar>
-                  <w:top w:w="14" w:type="dxa"/>
-                  <w:left w:w="14" w:type="dxa"/>
-                  <w:bottom w:w="0" w:type="dxa"/>
-                  <w:right w:w="14" w:type="dxa"/>
-                </w:tcMar>
-                <w:vAlign w:val="center"/>
-                <w:hideMark/>
-              </w:tcPr>
-              <w:p>
-                <w:pPr>
-                  <w:rPr>
-                    <w:rFonts w:ascii="Calibri" w:hAnsi="Calibri" w:cs="Calibri"/>
-                    <w:color w:val="000000"/>
-                    <w:sz w:val="18"/>
-                  </w:rPr>
-                </w:pPr>
-                <w:r>
-                  <w:rPr>
-                    <w:rFonts w:ascii="Calibri" w:hAnsi="Calibri" w:cs="Calibri"/>
-                    <w:color w:val="000000"/>
-                    <w:sz w:val="18"/>
-                  </w:rPr>
-                  <w:t> </w:t>
-                </w:r>
-              </w:p>
-            </w:tc>
-            <w:tc>
-              <w:tcPr>
-                <w:tcW w:w="744" w:type="pct"/>
-                <w:tcBorders>
-                  <w:top w:val="nil"/>
-                  <w:left w:val="nil"/>
-                  <w:bottom w:val="single" w:sz="4" w:space="0" w:color="auto"/>
-                  <w:right w:val="single" w:sz="4" w:space="0" w:color="auto"/>
-                </w:tcBorders>
-                <w:shd w:val="clear" w:color="auto" w:fill="auto"/>
-                <w:tcMar>
-                  <w:top w:w="14" w:type="dxa"/>
-                  <w:left w:w="14" w:type="dxa"/>
-                  <w:bottom w:w="0" w:type="dxa"/>
-                  <w:right w:w="14" w:type="dxa"/>
-                </w:tcMar>
-                <w:vAlign w:val="center"/>
-                <w:hideMark/>
-              </w:tcPr>
-              <w:p>
-                <w:pPr>
-                  <w:rPr>
-                    <w:rFonts w:ascii="Calibri" w:hAnsi="Calibri" w:cs="Calibri"/>
-                    <w:color w:val="000000"/>
-                    <w:sz w:val="18"/>
-                  </w:rPr>
-                </w:pPr>
-                <w:r>
-                  <w:rPr>
-                    <w:rFonts w:ascii="Calibri" w:hAnsi="Calibri" w:cs="Calibri"/>
-                    <w:color w:val="000000"/>
-                    <w:sz w:val="18"/>
-                  </w:rPr>
-                  <w:t> </w:t>
-                </w:r>
-              </w:p>
-            </w:tc>
-            <w:tc>
-              <w:tcPr>
-                <w:tcW w:w="742" w:type="pct"/>
-                <w:tcBorders>
-                  <w:top w:val="nil"/>
-                  <w:left w:val="nil"/>
-                  <w:bottom w:val="single" w:sz="4" w:space="0" w:color="auto"/>
-                  <w:right w:val="single" w:sz="4" w:space="0" w:color="auto"/>
-                </w:tcBorders>
-                <w:shd w:val="clear" w:color="auto" w:fill="auto"/>
-                <w:tcMar>
-                  <w:top w:w="14" w:type="dxa"/>
-                  <w:left w:w="14" w:type="dxa"/>
-                  <w:bottom w:w="0" w:type="dxa"/>
-                  <w:right w:w="14" w:type="dxa"/>
-                </w:tcMar>
-                <w:vAlign w:val="center"/>
-                <w:hideMark/>
-              </w:tcPr>
-              <w:p>
-                <w:pPr>
-                  <w:jc w:val="center"/>
-                  <w:rPr>
-                    <w:rFonts w:ascii="Calibri" w:hAnsi="Calibri" w:cs="Calibri"/>
-                    <w:color w:val="000000"/>
-                    <w:sz w:val="18"/>
-                  </w:rPr>
-                </w:pPr>
-                <w:r>
-                  <w:rPr>
-                    <w:rFonts w:ascii="Calibri" w:hAnsi="Calibri" w:cs="Calibri"/>
-                    <w:color w:val="000000"/>
-                    <w:sz w:val="18"/>
-                  </w:rPr>
-                  <w:t>Baja</w:t>
-                </w:r>
-              </w:p>
-            </w:tc>
-          </w:tr>
-          <w:tr>
-            <w:trPr>
-              <w:trHeight w:val="900"/>
-            </w:trPr>
-            <w:tc>
-              <w:tcPr>
-                <w:tcW w:w="270" w:type="pct"/>
-                <w:tcBorders>
-                  <w:top w:val="nil"/>
-                  <w:left w:val="single" w:sz="4" w:space="0" w:color="auto"/>
-                  <w:bottom w:val="single" w:sz="4" w:space="0" w:color="auto"/>
-                  <w:right w:val="single" w:sz="4" w:space="0" w:color="auto"/>
-                </w:tcBorders>
-                <w:shd w:val="clear" w:color="auto" w:fill="auto"/>
-                <w:tcMar>
-                  <w:top w:w="14" w:type="dxa"/>
-                  <w:left w:w="14" w:type="dxa"/>
-                  <w:bottom w:w="0" w:type="dxa"/>
-                  <w:right w:w="14" w:type="dxa"/>
-                </w:tcMar>
-                <w:vAlign w:val="center"/>
-                <w:hideMark/>
-              </w:tcPr>
-              <w:p>
-                <w:pPr>
-                  <w:jc w:val="center"/>
-                  <w:rPr>
-                    <w:rFonts w:ascii="Calibri" w:hAnsi="Calibri" w:cs="Calibri"/>
-                    <w:color w:val="000000"/>
-                    <w:sz w:val="18"/>
-                  </w:rPr>
-                </w:pPr>
-                <w:r>
-                  <w:rPr>
-                    <w:rFonts w:ascii="Calibri" w:hAnsi="Calibri" w:cs="Calibri"/>
-                    <w:color w:val="000000"/>
-                    <w:sz w:val="18"/>
-                  </w:rPr>
-                  <w:t>5</w:t>
-                </w:r>
-              </w:p>
-            </w:tc>
-            <w:tc>
-              <w:tcPr>
-                <w:tcW w:w="474" w:type="pct"/>
-                <w:tcBorders>
-                  <w:top w:val="single" w:sz="4" w:space="0" w:color="auto"/>
-                  <w:left w:val="nil"/>
-                  <w:bottom w:val="single" w:sz="4" w:space="0" w:color="auto"/>
-                  <w:right w:val="single" w:sz="4" w:space="0" w:color="auto"/>
-                </w:tcBorders>
-                <w:shd w:val="clear" w:color="auto" w:fill="auto"/>
-                <w:tcMar>
-                  <w:top w:w="14" w:type="dxa"/>
-                  <w:left w:w="14" w:type="dxa"/>
-                  <w:bottom w:w="0" w:type="dxa"/>
-                  <w:right w:w="14" w:type="dxa"/>
-                </w:tcMar>
-                <w:vAlign w:val="center"/>
-                <w:hideMark/>
-              </w:tcPr>
-              <w:p>
-                <w:pPr>
-                  <w:rPr>
-                    <w:rFonts w:ascii="Calibri" w:hAnsi="Calibri" w:cs="Calibri"/>
-                    <w:color w:val="000000"/>
-                    <w:sz w:val="18"/>
-                  </w:rPr>
-                </w:pPr>
-                <w:r>
-                  <w:rPr>
-                    <w:rFonts w:ascii="Calibri" w:hAnsi="Calibri" w:cs="Calibri"/>
-                    <w:color w:val="000000"/>
-                    <w:sz w:val="18"/>
-                  </w:rPr>
-                  <w:t>Independencia</w:t>
-                </w:r>
-                <w:r>
-                  <w:rPr>
-                    <w:rFonts w:ascii="Calibri" w:hAnsi="Calibri" w:cs="Calibri"/>
-                    <w:color w:val="000000"/>
-                    <w:sz w:val="18"/>
-                  </w:rPr>
-                  <w:t xml:space="preserve"> de los sistemas actuales</w:t>
-                </w:r>
-              </w:p>
-            </w:tc>
-            <w:tc>
-              <w:tcPr>
-                <w:tcW w:w="1215" w:type="pct"/>
-                <w:tcBorders>
-                  <w:top w:val="nil"/>
-                  <w:left w:val="nil"/>
-                  <w:bottom w:val="single" w:sz="4" w:space="0" w:color="auto"/>
-                  <w:right w:val="single" w:sz="4" w:space="0" w:color="auto"/>
-                </w:tcBorders>
-                <w:shd w:val="clear" w:color="auto" w:fill="auto"/>
-                <w:tcMar>
-                  <w:top w:w="14" w:type="dxa"/>
-                  <w:left w:w="14" w:type="dxa"/>
-                  <w:bottom w:w="0" w:type="dxa"/>
-                  <w:right w:w="14" w:type="dxa"/>
-                </w:tcMar>
-                <w:vAlign w:val="center"/>
-                <w:hideMark/>
-              </w:tcPr>
-              <w:p>
-                <w:pPr>
-                  <w:jc w:val="both"/>
-                  <w:rPr>
-                    <w:rFonts w:ascii="Calibri" w:hAnsi="Calibri" w:cs="Calibri"/>
-                    <w:color w:val="000000"/>
-                    <w:sz w:val="18"/>
-                  </w:rPr>
-                </w:pPr>
-                <w:r>
-                  <w:rPr>
-                    <w:rFonts w:ascii="Calibri" w:hAnsi="Calibri" w:cs="Calibri"/>
-                    <w:color w:val="000000"/>
-                    <w:sz w:val="18"/>
-                  </w:rPr>
-                  <w:t>La implementación del sistema no debe interferir con el normal funcionamiento de los servicios del servidor de la facultad.</w:t>
-                </w:r>
-              </w:p>
-            </w:tc>
-            <w:tc>
-              <w:tcPr>
-                <w:tcW w:w="946" w:type="pct"/>
-                <w:tcBorders>
-                  <w:top w:val="nil"/>
-                  <w:left w:val="nil"/>
-                  <w:bottom w:val="single" w:sz="4" w:space="0" w:color="auto"/>
-                  <w:right w:val="single" w:sz="4" w:space="0" w:color="auto"/>
-                </w:tcBorders>
-                <w:shd w:val="clear" w:color="auto" w:fill="auto"/>
-                <w:tcMar>
-                  <w:top w:w="14" w:type="dxa"/>
-                  <w:left w:w="14" w:type="dxa"/>
-                  <w:bottom w:w="0" w:type="dxa"/>
-                  <w:right w:w="14" w:type="dxa"/>
-                </w:tcMar>
-                <w:vAlign w:val="center"/>
-                <w:hideMark/>
-              </w:tcPr>
-              <w:p>
-                <w:pPr>
-                  <w:jc w:val="center"/>
-                  <w:rPr>
-                    <w:rFonts w:ascii="Calibri" w:hAnsi="Calibri" w:cs="Calibri"/>
-                    <w:color w:val="000000"/>
-                    <w:sz w:val="18"/>
-                  </w:rPr>
-                </w:pPr>
-                <w:r>
-                  <w:rPr>
-                    <w:rFonts w:ascii="Calibri" w:hAnsi="Calibri" w:cs="Calibri"/>
-                    <w:color w:val="000000"/>
-                    <w:sz w:val="18"/>
-                  </w:rPr>
-                  <w:t>Organizacional - Implementación</w:t>
-                </w:r>
-              </w:p>
-            </w:tc>
-            <w:tc>
-              <w:tcPr>
-                <w:tcW w:w="608" w:type="pct"/>
-                <w:tcBorders>
-                  <w:top w:val="nil"/>
-                  <w:left w:val="nil"/>
-                  <w:bottom w:val="single" w:sz="4" w:space="0" w:color="auto"/>
-                  <w:right w:val="single" w:sz="4" w:space="0" w:color="auto"/>
-                </w:tcBorders>
-                <w:shd w:val="clear" w:color="auto" w:fill="auto"/>
-                <w:tcMar>
-                  <w:top w:w="14" w:type="dxa"/>
-                  <w:left w:w="14" w:type="dxa"/>
-                  <w:bottom w:w="0" w:type="dxa"/>
-                  <w:right w:w="14" w:type="dxa"/>
-                </w:tcMar>
-                <w:vAlign w:val="center"/>
-                <w:hideMark/>
-              </w:tcPr>
-              <w:p>
-                <w:pPr>
-                  <w:rPr>
-                    <w:rFonts w:ascii="Calibri" w:hAnsi="Calibri" w:cs="Calibri"/>
-                    <w:color w:val="000000"/>
-                    <w:sz w:val="18"/>
-                  </w:rPr>
-                </w:pPr>
-                <w:r>
-                  <w:rPr>
-                    <w:rFonts w:ascii="Calibri" w:hAnsi="Calibri" w:cs="Calibri"/>
-                    <w:color w:val="000000"/>
-                    <w:sz w:val="18"/>
-                  </w:rPr>
-                  <w:t> </w:t>
-                </w:r>
-              </w:p>
-            </w:tc>
-            <w:tc>
-              <w:tcPr>
-                <w:tcW w:w="744" w:type="pct"/>
-                <w:tcBorders>
-                  <w:top w:val="nil"/>
-                  <w:left w:val="nil"/>
-                  <w:bottom w:val="single" w:sz="4" w:space="0" w:color="auto"/>
-                  <w:right w:val="single" w:sz="4" w:space="0" w:color="auto"/>
-                </w:tcBorders>
-                <w:shd w:val="clear" w:color="auto" w:fill="auto"/>
-                <w:tcMar>
-                  <w:top w:w="14" w:type="dxa"/>
-                  <w:left w:w="14" w:type="dxa"/>
-                  <w:bottom w:w="0" w:type="dxa"/>
-                  <w:right w:w="14" w:type="dxa"/>
-                </w:tcMar>
-                <w:vAlign w:val="center"/>
-                <w:hideMark/>
-              </w:tcPr>
-              <w:p>
-                <w:pPr>
-                  <w:rPr>
-                    <w:rFonts w:ascii="Calibri" w:hAnsi="Calibri" w:cs="Calibri"/>
-                    <w:color w:val="000000"/>
-                    <w:sz w:val="18"/>
-                  </w:rPr>
-                </w:pPr>
-                <w:r>
-                  <w:rPr>
-                    <w:rFonts w:ascii="Calibri" w:hAnsi="Calibri" w:cs="Calibri"/>
-                    <w:color w:val="000000"/>
-                    <w:sz w:val="18"/>
-                  </w:rPr>
-                  <w:t> </w:t>
-                </w:r>
-              </w:p>
-            </w:tc>
-            <w:tc>
-              <w:tcPr>
-                <w:tcW w:w="742" w:type="pct"/>
-                <w:tcBorders>
-                  <w:top w:val="nil"/>
-                  <w:left w:val="nil"/>
-                  <w:bottom w:val="single" w:sz="4" w:space="0" w:color="auto"/>
-                  <w:right w:val="single" w:sz="4" w:space="0" w:color="auto"/>
-                </w:tcBorders>
-                <w:shd w:val="clear" w:color="auto" w:fill="auto"/>
-                <w:tcMar>
-                  <w:top w:w="14" w:type="dxa"/>
-                  <w:left w:w="14" w:type="dxa"/>
-                  <w:bottom w:w="0" w:type="dxa"/>
-                  <w:right w:w="14" w:type="dxa"/>
-                </w:tcMar>
-                <w:vAlign w:val="center"/>
-                <w:hideMark/>
-              </w:tcPr>
-              <w:p>
-                <w:pPr>
-                  <w:jc w:val="center"/>
-                  <w:rPr>
-                    <w:rFonts w:ascii="Calibri" w:hAnsi="Calibri" w:cs="Calibri"/>
-                    <w:color w:val="000000"/>
-                    <w:sz w:val="18"/>
-                  </w:rPr>
-                </w:pPr>
-                <w:r>
-                  <w:rPr>
-                    <w:rFonts w:ascii="Calibri" w:hAnsi="Calibri" w:cs="Calibri"/>
-                    <w:color w:val="000000"/>
-                    <w:sz w:val="18"/>
-                  </w:rPr>
-                  <w:t>Alta</w:t>
-                </w:r>
-              </w:p>
-            </w:tc>
-          </w:tr>
-          <w:tr>
-            <w:trPr>
-              <w:trHeight w:val="900"/>
-            </w:trPr>
-            <w:tc>
-              <w:tcPr>
-                <w:tcW w:w="270" w:type="pct"/>
-                <w:tcBorders>
-                  <w:top w:val="nil"/>
-                  <w:left w:val="single" w:sz="4" w:space="0" w:color="auto"/>
-                  <w:bottom w:val="single" w:sz="4" w:space="0" w:color="auto"/>
-                  <w:right w:val="single" w:sz="4" w:space="0" w:color="auto"/>
-                </w:tcBorders>
-                <w:shd w:val="clear" w:color="auto" w:fill="auto"/>
-                <w:tcMar>
-                  <w:top w:w="14" w:type="dxa"/>
-                  <w:left w:w="14" w:type="dxa"/>
-                  <w:bottom w:w="0" w:type="dxa"/>
-                  <w:right w:w="14" w:type="dxa"/>
-                </w:tcMar>
-                <w:vAlign w:val="center"/>
-                <w:hideMark/>
-              </w:tcPr>
-              <w:p>
-                <w:pPr>
-                  <w:jc w:val="center"/>
-                  <w:rPr>
-                    <w:rFonts w:ascii="Calibri" w:hAnsi="Calibri" w:cs="Calibri"/>
-                    <w:color w:val="000000"/>
-                    <w:sz w:val="18"/>
-                  </w:rPr>
-                </w:pPr>
-                <w:r>
-                  <w:rPr>
-                    <w:rFonts w:ascii="Calibri" w:hAnsi="Calibri" w:cs="Calibri"/>
-                    <w:color w:val="000000"/>
-                    <w:sz w:val="18"/>
-                  </w:rPr>
-                  <w:t>6</w:t>
-                </w:r>
-              </w:p>
-            </w:tc>
-            <w:tc>
-              <w:tcPr>
-                <w:tcW w:w="474" w:type="pct"/>
-                <w:tcBorders>
-                  <w:top w:val="nil"/>
-                  <w:left w:val="nil"/>
-                  <w:bottom w:val="single" w:sz="4" w:space="0" w:color="auto"/>
-                  <w:right w:val="single" w:sz="4" w:space="0" w:color="auto"/>
-                </w:tcBorders>
-                <w:shd w:val="clear" w:color="auto" w:fill="auto"/>
-                <w:tcMar>
-                  <w:top w:w="14" w:type="dxa"/>
-                  <w:left w:w="14" w:type="dxa"/>
-                  <w:bottom w:w="0" w:type="dxa"/>
-                  <w:right w:w="14" w:type="dxa"/>
-                </w:tcMar>
-                <w:vAlign w:val="center"/>
-                <w:hideMark/>
-              </w:tcPr>
-              <w:p>
-                <w:pPr>
-                  <w:rPr>
-                    <w:rFonts w:ascii="Calibri" w:hAnsi="Calibri" w:cs="Calibri"/>
-                    <w:color w:val="000000"/>
-                    <w:sz w:val="18"/>
-                  </w:rPr>
-                </w:pPr>
-                <w:r>
-                  <w:rPr>
-                    <w:rFonts w:ascii="Calibri" w:hAnsi="Calibri" w:cs="Calibri"/>
-                    <w:color w:val="000000"/>
-                    <w:sz w:val="18"/>
-                  </w:rPr>
-                  <w:t>Rendimiento</w:t>
-                </w:r>
-              </w:p>
-            </w:tc>
-            <w:tc>
-              <w:tcPr>
-                <w:tcW w:w="1215" w:type="pct"/>
-                <w:tcBorders>
-                  <w:top w:val="nil"/>
-                  <w:left w:val="nil"/>
-                  <w:bottom w:val="single" w:sz="4" w:space="0" w:color="auto"/>
-                  <w:right w:val="single" w:sz="4" w:space="0" w:color="auto"/>
-                </w:tcBorders>
-                <w:shd w:val="clear" w:color="auto" w:fill="auto"/>
-                <w:tcMar>
-                  <w:top w:w="14" w:type="dxa"/>
-                  <w:left w:w="14" w:type="dxa"/>
-                  <w:bottom w:w="0" w:type="dxa"/>
-                  <w:right w:w="14" w:type="dxa"/>
-                </w:tcMar>
-                <w:vAlign w:val="center"/>
-                <w:hideMark/>
-              </w:tcPr>
-              <w:p>
-                <w:pPr>
-                  <w:jc w:val="both"/>
-                  <w:rPr>
-                    <w:rFonts w:ascii="Calibri" w:hAnsi="Calibri" w:cs="Calibri"/>
-                    <w:color w:val="000000"/>
-                    <w:sz w:val="18"/>
-                  </w:rPr>
-                </w:pPr>
-                <w:r>
-                  <w:rPr>
-                    <w:rFonts w:ascii="Calibri" w:hAnsi="Calibri" w:cs="Calibri"/>
-                    <w:color w:val="000000"/>
-                    <w:sz w:val="18"/>
-                  </w:rPr>
-                  <w:t>El registro de usuario, carga de datos, registro y consulta de paciente deben responder con eficiencia.</w:t>
-                </w:r>
-              </w:p>
-            </w:tc>
-            <w:tc>
-              <w:tcPr>
-                <w:tcW w:w="946" w:type="pct"/>
-                <w:tcBorders>
-                  <w:top w:val="nil"/>
-                  <w:left w:val="nil"/>
-                  <w:bottom w:val="single" w:sz="4" w:space="0" w:color="auto"/>
-                  <w:right w:val="single" w:sz="4" w:space="0" w:color="auto"/>
-                </w:tcBorders>
-                <w:shd w:val="clear" w:color="auto" w:fill="auto"/>
-                <w:tcMar>
-                  <w:top w:w="14" w:type="dxa"/>
-                  <w:left w:w="14" w:type="dxa"/>
-                  <w:bottom w:w="0" w:type="dxa"/>
-                  <w:right w:w="14" w:type="dxa"/>
-                </w:tcMar>
-                <w:vAlign w:val="center"/>
-                <w:hideMark/>
-              </w:tcPr>
-              <w:p>
-                <w:pPr>
-                  <w:jc w:val="center"/>
-                  <w:rPr>
-                    <w:rFonts w:ascii="Calibri" w:hAnsi="Calibri" w:cs="Calibri"/>
-                    <w:color w:val="000000"/>
-                    <w:sz w:val="18"/>
-                  </w:rPr>
-                </w:pPr>
-                <w:r>
-                  <w:rPr>
-                    <w:rFonts w:ascii="Calibri" w:hAnsi="Calibri" w:cs="Calibri"/>
-                    <w:color w:val="000000"/>
-                    <w:sz w:val="18"/>
-                  </w:rPr>
-                  <w:t>Producto - Eficiencia - Desempeño</w:t>
-                </w:r>
-              </w:p>
-            </w:tc>
-            <w:tc>
-              <w:tcPr>
-                <w:tcW w:w="608" w:type="pct"/>
-                <w:tcBorders>
-                  <w:top w:val="nil"/>
-                  <w:left w:val="nil"/>
-                  <w:bottom w:val="single" w:sz="4" w:space="0" w:color="auto"/>
-                  <w:right w:val="single" w:sz="4" w:space="0" w:color="auto"/>
-                </w:tcBorders>
-                <w:shd w:val="clear" w:color="auto" w:fill="auto"/>
-                <w:tcMar>
-                  <w:top w:w="14" w:type="dxa"/>
-                  <w:left w:w="14" w:type="dxa"/>
-                  <w:bottom w:w="0" w:type="dxa"/>
-                  <w:right w:w="14" w:type="dxa"/>
-                </w:tcMar>
-                <w:vAlign w:val="center"/>
-                <w:hideMark/>
-              </w:tcPr>
-              <w:p>
-                <w:pPr>
-                  <w:rPr>
-                    <w:rFonts w:ascii="Calibri" w:hAnsi="Calibri" w:cs="Calibri"/>
-                    <w:color w:val="000000"/>
-                    <w:sz w:val="18"/>
-                  </w:rPr>
-                </w:pPr>
-                <w:r>
-                  <w:rPr>
-                    <w:rFonts w:ascii="Calibri" w:hAnsi="Calibri" w:cs="Calibri"/>
-                    <w:color w:val="000000"/>
-                    <w:sz w:val="18"/>
-                  </w:rPr>
-                  <w:t> </w:t>
-                </w:r>
-              </w:p>
-            </w:tc>
-            <w:tc>
-              <w:tcPr>
-                <w:tcW w:w="744" w:type="pct"/>
-                <w:tcBorders>
-                  <w:top w:val="nil"/>
-                  <w:left w:val="nil"/>
-                  <w:bottom w:val="single" w:sz="4" w:space="0" w:color="auto"/>
-                  <w:right w:val="single" w:sz="4" w:space="0" w:color="auto"/>
-                </w:tcBorders>
-                <w:shd w:val="clear" w:color="auto" w:fill="auto"/>
-                <w:tcMar>
-                  <w:top w:w="14" w:type="dxa"/>
-                  <w:left w:w="14" w:type="dxa"/>
-                  <w:bottom w:w="0" w:type="dxa"/>
-                  <w:right w:w="14" w:type="dxa"/>
-                </w:tcMar>
-                <w:vAlign w:val="center"/>
-                <w:hideMark/>
-              </w:tcPr>
-              <w:p>
-                <w:pPr>
-                  <w:rPr>
-                    <w:rFonts w:ascii="Calibri" w:hAnsi="Calibri" w:cs="Calibri"/>
-                    <w:color w:val="000000"/>
-                    <w:sz w:val="18"/>
-                  </w:rPr>
-                </w:pPr>
-                <w:r>
-                  <w:rPr>
-                    <w:rFonts w:ascii="Calibri" w:hAnsi="Calibri" w:cs="Calibri"/>
-                    <w:color w:val="000000"/>
-                    <w:sz w:val="18"/>
-                  </w:rPr>
-                  <w:t> </w:t>
-                </w:r>
-              </w:p>
-            </w:tc>
-            <w:tc>
-              <w:tcPr>
-                <w:tcW w:w="742" w:type="pct"/>
+                  <w:spacing w:after="0" w:line="240" w:lineRule="auto"/>
+                  <w:rPr>
+                    <w:rFonts w:ascii="Calibri" w:hAnsi="Calibri" w:cs="Calibri"/>
+                    <w:color w:val="000000"/>
+                    <w:sz w:val="18"/>
+                  </w:rPr>
+                </w:pPr>
+                <w:r>
+                  <w:rPr>
+                    <w:rFonts w:ascii="Calibri" w:hAnsi="Calibri" w:cs="Calibri"/>
+                    <w:color w:val="000000"/>
+                    <w:sz w:val="18"/>
+                  </w:rPr>
+                  <w:t>SI. Debe construirse un módulo que realice la búsqueda de recursos disponibles cumpliendo con este requerimiento.</w:t>
+                </w:r>
+              </w:p>
+            </w:tc>
+            <w:tc>
+              <w:tcPr>
+                <w:tcW w:w="517" w:type="pct"/>
                 <w:tcBorders>
                   <w:top w:val="nil"/>
                   <w:left w:val="nil"/>
@@ -3667,7 +3688,7 @@
         <w:noProof/>
         <w:lang w:val="es-ES"/>
       </w:rPr>
-      <w:t>5</w:t>
+      <w:t>2</w:t>
     </w:r>
     <w:r>
       <w:rPr>
@@ -3787,7 +3808,7 @@
                         <a:blip r:embed="rId1">
                           <a:extLst>
                             <a:ext uri="{28A0092B-C50C-407E-A947-70E740481C1C}">
-                              <a14:useLocalDpi xmlns="" xmlns:wpc="http://schemas.microsoft.com/office/word/2010/wordprocessingCanvas" xmlns:mc="http://schemas.openxmlformats.org/markup-compatibility/2006" xmlns:o="urn:schemas-microsoft-com:office:office" xmlns:v="urn:schemas-microsoft-com:vml" xmlns:wp14="http://schemas.microsoft.com/office/word/2010/wordprocessingDrawing" xmlns:w10="urn:schemas-microsoft-com:office:word" xmlns:w="http://schemas.openxmlformats.org/wordprocessingml/2006/main" xmlns:w14="http://schemas.microsoft.com/office/word/2010/wordml" xmlns:w15="http://schemas.microsoft.com/office/word/2012/wordml" xmlns:wpg="http://schemas.microsoft.com/office/word/2010/wordprocessingGroup" xmlns:wpi="http://schemas.microsoft.com/office/word/2010/wordprocessingInk" xmlns:wps="http://schemas.microsoft.com/office/word/2010/wordprocessingShape" xmlns:a14="http://schemas.microsoft.com/office/drawing/2010/main" val="0"/>
+                              <a14:useLocalDpi xmlns:a14="http://schemas.microsoft.com/office/drawing/2010/main" xmlns:wps="http://schemas.microsoft.com/office/word/2010/wordprocessingShape" xmlns:wpi="http://schemas.microsoft.com/office/word/2010/wordprocessingInk" xmlns:wpg="http://schemas.microsoft.com/office/word/2010/wordprocessingGroup" xmlns:w15="http://schemas.microsoft.com/office/word/2012/wordml" xmlns:w14="http://schemas.microsoft.com/office/word/2010/wordml" xmlns:w="http://schemas.openxmlformats.org/wordprocessingml/2006/main" xmlns:w10="urn:schemas-microsoft-com:office:word" xmlns:wp14="http://schemas.microsoft.com/office/word/2010/wordprocessingDrawing" xmlns:v="urn:schemas-microsoft-com:vml" xmlns:o="urn:schemas-microsoft-com:office:office" xmlns:mc="http://schemas.openxmlformats.org/markup-compatibility/2006" xmlns:wpc="http://schemas.microsoft.com/office/word/2010/wordprocessingCanvas" xmlns="" val="0"/>
                             </a:ext>
                           </a:extLst>
                         </a:blip>
@@ -4492,390 +4513,6 @@
 </w:styles>
 </file>
 
-<file path=word/glossary/document.xml><?xml version="1.0" encoding="utf-8"?>
-<w:glossaryDocument xmlns:ve="http://schemas.openxmlformats.org/markup-compatibility/2006" xmlns:o="urn:schemas-microsoft-com:office:office" xmlns:r="http://schemas.openxmlformats.org/officeDocument/2006/relationships" xmlns:m="http://schemas.openxmlformats.org/officeDocument/2006/math" xmlns:v="urn:schemas-microsoft-com:vml" xmlns:wp="http://schemas.openxmlformats.org/drawingml/2006/wordprocessingDrawing" xmlns:w10="urn:schemas-microsoft-com:office:word" xmlns:w="http://schemas.openxmlformats.org/wordprocessingml/2006/main" xmlns:wne="http://schemas.microsoft.com/office/word/2006/wordml">
-  <w:docParts/>
-</w:glossaryDocument>
-</file>
-
-<file path=word/glossary/fontTable.xml><?xml version="1.0" encoding="utf-8"?>
-<w:fonts xmlns:r="http://schemas.openxmlformats.org/officeDocument/2006/relationships" xmlns:w="http://schemas.openxmlformats.org/wordprocessingml/2006/main">
-  <w:font w:name="Symbol">
-    <w:panose1 w:val="05050102010706020507"/>
-    <w:charset w:val="02"/>
-    <w:family w:val="roman"/>
-    <w:pitch w:val="variable"/>
-    <w:sig w:usb0="00000000" w:usb1="10000000" w:usb2="00000000" w:usb3="00000000" w:csb0="80000000" w:csb1="00000000"/>
-  </w:font>
-  <w:font w:name="Times New Roman">
-    <w:panose1 w:val="02020603050405020304"/>
-    <w:charset w:val="00"/>
-    <w:family w:val="roman"/>
-    <w:pitch w:val="variable"/>
-    <w:sig w:usb0="E0002AFF" w:usb1="C0007841" w:usb2="00000009" w:usb3="00000000" w:csb0="000001FF" w:csb1="00000000"/>
-  </w:font>
-  <w:font w:name="Courier New">
-    <w:panose1 w:val="02070309020205020404"/>
-    <w:charset w:val="00"/>
-    <w:family w:val="modern"/>
-    <w:pitch w:val="fixed"/>
-    <w:sig w:usb0="E0002AFF" w:usb1="C0007843" w:usb2="00000009" w:usb3="00000000" w:csb0="000001FF" w:csb1="00000000"/>
-  </w:font>
-  <w:font w:name="Wingdings">
-    <w:panose1 w:val="05000000000000000000"/>
-    <w:charset w:val="02"/>
-    <w:family w:val="auto"/>
-    <w:pitch w:val="variable"/>
-    <w:sig w:usb0="00000000" w:usb1="10000000" w:usb2="00000000" w:usb3="00000000" w:csb0="80000000" w:csb1="00000000"/>
-  </w:font>
-  <w:font w:name="Calibri">
-    <w:panose1 w:val="020F0502020204030204"/>
-    <w:charset w:val="00"/>
-    <w:family w:val="swiss"/>
-    <w:pitch w:val="variable"/>
-    <w:sig w:usb0="E10002FF" w:usb1="4000ACFF" w:usb2="00000009" w:usb3="00000000" w:csb0="0000019F" w:csb1="00000000"/>
-  </w:font>
-  <w:font w:name="Cambria">
-    <w:panose1 w:val="02040503050406030204"/>
-    <w:charset w:val="00"/>
-    <w:family w:val="roman"/>
-    <w:pitch w:val="variable"/>
-    <w:sig w:usb0="E00002FF" w:usb1="400004FF" w:usb2="00000000" w:usb3="00000000" w:csb0="0000019F" w:csb1="00000000"/>
-  </w:font>
-  <w:font w:name="Tahoma">
-    <w:panose1 w:val="020B0604030504040204"/>
-    <w:charset w:val="00"/>
-    <w:family w:val="swiss"/>
-    <w:pitch w:val="variable"/>
-    <w:sig w:usb0="E1002EFF" w:usb1="C000605B" w:usb2="00000029" w:usb3="00000000" w:csb0="000101FF" w:csb1="00000000"/>
-  </w:font>
-  <w:font w:name="Arial">
-    <w:panose1 w:val="020B0604020202020204"/>
-    <w:charset w:val="00"/>
-    <w:family w:val="swiss"/>
-    <w:pitch w:val="variable"/>
-    <w:sig w:usb0="E0002AFF" w:usb1="C0007843" w:usb2="00000009" w:usb3="00000000" w:csb0="000001FF" w:csb1="00000000"/>
-  </w:font>
-</w:fonts>
-</file>
-
-<file path=word/glossary/settings.xml><?xml version="1.0" encoding="utf-8"?>
-<w:settings xmlns:o="urn:schemas-microsoft-com:office:office" xmlns:r="http://schemas.openxmlformats.org/officeDocument/2006/relationships" xmlns:m="http://schemas.openxmlformats.org/officeDocument/2006/math" xmlns:v="urn:schemas-microsoft-com:vml" xmlns:w10="urn:schemas-microsoft-com:office:word" xmlns:w="http://schemas.openxmlformats.org/wordprocessingml/2006/main" xmlns:sl="http://schemas.openxmlformats.org/schemaLibrary/2006/main">
-  <w:view w:val="normal"/>
-  <w:defaultTabStop w:val="708"/>
-  <w:hyphenationZone w:val="425"/>
-  <w:characterSpacingControl w:val="doNotCompress"/>
-  <w:compat>
-    <w:useFELayout/>
-  </w:compat>
-  <w:rsids>
-    <w:rsidRoot w:val="00D0735B"/>
-    <w:rsid w:val="000804FB"/>
-    <w:rsid w:val="00250461"/>
-    <w:rsid w:val="002B0B1D"/>
-    <w:rsid w:val="003D6402"/>
-    <w:rsid w:val="00585FD1"/>
-    <w:rsid w:val="0089760E"/>
-    <w:rsid w:val="00B305ED"/>
-    <w:rsid w:val="00B70BD1"/>
-    <w:rsid w:val="00D0735B"/>
-  </w:rsids>
-  <m:mathPr>
-    <m:mathFont m:val="Cambria Math"/>
-    <m:brkBin m:val="before"/>
-    <m:brkBinSub m:val="--"/>
-    <m:smallFrac/>
-    <m:dispDef/>
-    <m:lMargin m:val="0"/>
-    <m:rMargin m:val="0"/>
-    <m:defJc m:val="centerGroup"/>
-    <m:wrapIndent m:val="1440"/>
-    <m:intLim m:val="subSup"/>
-    <m:naryLim m:val="undOvr"/>
-  </m:mathPr>
-  <w:themeFontLang w:val="es-AR"/>
-  <w:clrSchemeMapping w:bg1="light1" w:t1="dark1" w:bg2="light2" w:t2="dark2" w:accent1="accent1" w:accent2="accent2" w:accent3="accent3" w:accent4="accent4" w:accent5="accent5" w:accent6="accent6" w:hyperlink="hyperlink" w:followedHyperlink="followedHyperlink"/>
-  <w:decimalSymbol w:val=","/>
-  <w:listSeparator w:val=";"/>
-</w:settings>
-</file>
-
-<file path=word/glossary/styles.xml><?xml version="1.0" encoding="utf-8"?>
-<w:styles xmlns:r="http://schemas.openxmlformats.org/officeDocument/2006/relationships" xmlns:w="http://schemas.openxmlformats.org/wordprocessingml/2006/main">
-  <w:docDefaults>
-    <w:rPrDefault>
-      <w:rPr>
-        <w:rFonts w:asciiTheme="minorHAnsi" w:eastAsiaTheme="minorEastAsia" w:hAnsiTheme="minorHAnsi" w:cstheme="minorBidi"/>
-        <w:sz w:val="22"/>
-        <w:szCs w:val="22"/>
-        <w:lang w:val="es-AR" w:eastAsia="es-AR" w:bidi="ar-SA"/>
-      </w:rPr>
-    </w:rPrDefault>
-    <w:pPrDefault>
-      <w:pPr>
-        <w:spacing w:after="200" w:line="276" w:lineRule="auto"/>
-      </w:pPr>
-    </w:pPrDefault>
-  </w:docDefaults>
-  <w:latentStyles w:defLockedState="0" w:defUIPriority="99" w:defSemiHidden="1" w:defUnhideWhenUsed="1" w:defQFormat="0" w:count="267">
-    <w:lsdException w:name="Normal" w:semiHidden="0" w:uiPriority="0" w:unhideWhenUsed="0" w:qFormat="1"/>
-    <w:lsdException w:name="heading 1" w:semiHidden="0" w:uiPriority="9" w:unhideWhenUsed="0" w:qFormat="1"/>
-    <w:lsdException w:name="heading 2" w:uiPriority="9" w:qFormat="1"/>
-    <w:lsdException w:name="heading 3" w:uiPriority="9" w:qFormat="1"/>
-    <w:lsdException w:name="heading 4" w:uiPriority="9" w:qFormat="1"/>
-    <w:lsdException w:name="heading 5" w:uiPriority="9" w:qFormat="1"/>
-    <w:lsdException w:name="heading 6" w:uiPriority="9" w:qFormat="1"/>
-    <w:lsdException w:name="heading 7" w:uiPriority="9" w:qFormat="1"/>
-    <w:lsdException w:name="heading 8" w:uiPriority="9" w:qFormat="1"/>
-    <w:lsdException w:name="heading 9" w:uiPriority="9" w:qFormat="1"/>
-    <w:lsdException w:name="toc 1" w:uiPriority="39"/>
-    <w:lsdException w:name="toc 2" w:uiPriority="39"/>
-    <w:lsdException w:name="toc 3" w:uiPriority="39"/>
-    <w:lsdException w:name="toc 4" w:uiPriority="39"/>
-    <w:lsdException w:name="toc 5" w:uiPriority="39"/>
-    <w:lsdException w:name="toc 6" w:uiPriority="39"/>
-    <w:lsdException w:name="toc 7" w:uiPriority="39"/>
-    <w:lsdException w:name="toc 8" w:uiPriority="39"/>
-    <w:lsdException w:name="toc 9" w:uiPriority="39"/>
-    <w:lsdException w:name="caption" w:uiPriority="35" w:qFormat="1"/>
-    <w:lsdException w:name="Title" w:semiHidden="0" w:uiPriority="10" w:unhideWhenUsed="0" w:qFormat="1"/>
-    <w:lsdException w:name="Default Paragraph Font" w:uiPriority="1"/>
-    <w:lsdException w:name="Subtitle" w:semiHidden="0" w:uiPriority="11" w:unhideWhenUsed="0" w:qFormat="1"/>
-    <w:lsdException w:name="Strong" w:semiHidden="0" w:uiPriority="22" w:unhideWhenUsed="0" w:qFormat="1"/>
-    <w:lsdException w:name="Emphasis" w:semiHidden="0" w:uiPriority="20" w:unhideWhenUsed="0" w:qFormat="1"/>
-    <w:lsdException w:name="Table Grid" w:semiHidden="0" w:uiPriority="59" w:unhideWhenUsed="0"/>
-    <w:lsdException w:name="Placeholder Text" w:unhideWhenUsed="0"/>
-    <w:lsdException w:name="No Spacing" w:semiHidden="0" w:uiPriority="1" w:unhideWhenUsed="0" w:qFormat="1"/>
-    <w:lsdException w:name="Light Shading" w:semiHidden="0" w:uiPriority="60" w:unhideWhenUsed="0"/>
-    <w:lsdException w:name="Light List" w:semiHidden="0" w:uiPriority="61" w:unhideWhenUsed="0"/>
-    <w:lsdException w:name="Light Grid" w:semiHidden="0" w:uiPriority="62" w:unhideWhenUsed="0"/>
-    <w:lsdException w:name="Medium Shading 1" w:semiHidden="0" w:uiPriority="63" w:unhideWhenUsed="0"/>
-    <w:lsdException w:name="Medium Shading 2" w:semiHidden="0" w:uiPriority="64" w:unhideWhenUsed="0"/>
-    <w:lsdException w:name="Medium List 1" w:semiHidden="0" w:uiPriority="65" w:unhideWhenUsed="0"/>
-    <w:lsdException w:name="Medium List 2" w:semiHidden="0" w:uiPriority="66" w:unhideWhenUsed="0"/>
-    <w:lsdException w:name="Medium Grid 1" w:semiHidden="0" w:uiPriority="67" w:unhideWhenUsed="0"/>
-    <w:lsdException w:name="Medium Grid 2" w:semiHidden="0" w:uiPriority="68" w:unhideWhenUsed="0"/>
-    <w:lsdException w:name="Medium Grid 3" w:semiHidden="0" w:uiPriority="69" w:unhideWhenUsed="0"/>
-    <w:lsdException w:name="Dark List" w:semiHidden="0" w:uiPriority="70" w:unhideWhenUsed="0"/>
-    <w:lsdException w:name="Colorful Shading" w:semiHidden="0" w:uiPriority="71" w:unhideWhenUsed="0"/>
-    <w:lsdException w:name="Colorful List" w:semiHidden="0" w:uiPriority="72" w:unhideWhenUsed="0"/>
-    <w:lsdException w:name="Colorful Grid" w:semiHidden="0" w:uiPriority="73" w:unhideWhenUsed="0"/>
-    <w:lsdException w:name="Light Shading Accent 1" w:semiHidden="0" w:uiPriority="60" w:unhideWhenUsed="0"/>
-    <w:lsdException w:name="Light List Accent 1" w:semiHidden="0" w:uiPriority="61" w:unhideWhenUsed="0"/>
-    <w:lsdException w:name="Light Grid Accent 1" w:semiHidden="0" w:uiPriority="62" w:unhideWhenUsed="0"/>
-    <w:lsdException w:name="Medium Shading 1 Accent 1" w:semiHidden="0" w:uiPriority="63" w:unhideWhenUsed="0"/>
-    <w:lsdException w:name="Medium Shading 2 Accent 1" w:semiHidden="0" w:uiPriority="64" w:unhideWhenUsed="0"/>
-    <w:lsdException w:name="Medium List 1 Accent 1" w:semiHidden="0" w:uiPriority="65" w:unhideWhenUsed="0"/>
-    <w:lsdException w:name="Revision" w:unhideWhenUsed="0"/>
-    <w:lsdException w:name="List Paragraph" w:semiHidden="0" w:uiPriority="34" w:unhideWhenUsed="0" w:qFormat="1"/>
-    <w:lsdException w:name="Quote" w:semiHidden="0" w:uiPriority="29" w:unhideWhenUsed="0" w:qFormat="1"/>
-    <w:lsdException w:name="Intense Quote" w:semiHidden="0" w:uiPriority="30" w:unhideWhenUsed="0" w:qFormat="1"/>
-    <w:lsdException w:name="Medium List 2 Accent 1" w:semiHidden="0" w:uiPriority="66" w:unhideWhenUsed="0"/>
-    <w:lsdException w:name="Medium Grid 1 Accent 1" w:semiHidden="0" w:uiPriority="67" w:unhideWhenUsed="0"/>
-    <w:lsdException w:name="Medium Grid 2 Accent 1" w:semiHidden="0" w:uiPriority="68" w:unhideWhenUsed="0"/>
-    <w:lsdException w:name="Medium Grid 3 Accent 1" w:semiHidden="0" w:uiPriority="69" w:unhideWhenUsed="0"/>
-    <w:lsdException w:name="Dark List Accent 1" w:semiHidden="0" w:uiPriority="70" w:unhideWhenUsed="0"/>
-    <w:lsdException w:name="Colorful Shading Accent 1" w:semiHidden="0" w:uiPriority="71" w:unhideWhenUsed="0"/>
-    <w:lsdException w:name="Colorful List Accent 1" w:semiHidden="0" w:uiPriority="72" w:unhideWhenUsed="0"/>
-    <w:lsdException w:name="Colorful Grid Accent 1" w:semiHidden="0" w:uiPriority="73" w:unhideWhenUsed="0"/>
-    <w:lsdException w:name="Light Shading Accent 2" w:semiHidden="0" w:uiPriority="60" w:unhideWhenUsed="0"/>
-    <w:lsdException w:name="Light List Accent 2" w:semiHidden="0" w:uiPriority="61" w:unhideWhenUsed="0"/>
-    <w:lsdException w:name="Light Grid Accent 2" w:semiHidden="0" w:uiPriority="62" w:unhideWhenUsed="0"/>
-    <w:lsdException w:name="Medium Shading 1 Accent 2" w:semiHidden="0" w:uiPriority="63" w:unhideWhenUsed="0"/>
-    <w:lsdException w:name="Medium Shading 2 Accent 2" w:semiHidden="0" w:uiPriority="64" w:unhideWhenUsed="0"/>
-    <w:lsdException w:name="Medium List 1 Accent 2" w:semiHidden="0" w:uiPriority="65" w:unhideWhenUsed="0"/>
-    <w:lsdException w:name="Medium List 2 Accent 2" w:semiHidden="0" w:uiPriority="66" w:unhideWhenUsed="0"/>
-    <w:lsdException w:name="Medium Grid 1 Accent 2" w:semiHidden="0" w:uiPriority="67" w:unhideWhenUsed="0"/>
-    <w:lsdException w:name="Medium Grid 2 Accent 2" w:semiHidden="0" w:uiPriority="68" w:unhideWhenUsed="0"/>
-    <w:lsdException w:name="Medium Grid 3 Accent 2" w:semiHidden="0" w:uiPriority="69" w:unhideWhenUsed="0"/>
-    <w:lsdException w:name="Dark List Accent 2" w:semiHidden="0" w:uiPriority="70" w:unhideWhenUsed="0"/>
-    <w:lsdException w:name="Colorful Shading Accent 2" w:semiHidden="0" w:uiPriority="71" w:unhideWhenUsed="0"/>
-    <w:lsdException w:name="Colorful List Accent 2" w:semiHidden="0" w:uiPriority="72" w:unhideWhenUsed="0"/>
-    <w:lsdException w:name="Colorful Grid Accent 2" w:semiHidden="0" w:uiPriority="73" w:unhideWhenUsed="0"/>
-    <w:lsdException w:name="Light Shading Accent 3" w:semiHidden="0" w:uiPriority="60" w:unhideWhenUsed="0"/>
-    <w:lsdException w:name="Light List Accent 3" w:semiHidden="0" w:uiPriority="61" w:unhideWhenUsed="0"/>
-    <w:lsdException w:name="Light Grid Accent 3" w:semiHidden="0" w:uiPriority="62" w:unhideWhenUsed="0"/>
-    <w:lsdException w:name="Medium Shading 1 Accent 3" w:semiHidden="0" w:uiPriority="63" w:unhideWhenUsed="0"/>
-    <w:lsdException w:name="Medium Shading 2 Accent 3" w:semiHidden="0" w:uiPriority="64" w:unhideWhenUsed="0"/>
-    <w:lsdException w:name="Medium List 1 Accent 3" w:semiHidden="0" w:uiPriority="65" w:unhideWhenUsed="0"/>
-    <w:lsdException w:name="Medium List 2 Accent 3" w:semiHidden="0" w:uiPriority="66" w:unhideWhenUsed="0"/>
-    <w:lsdException w:name="Medium Grid 1 Accent 3" w:semiHidden="0" w:uiPriority="67" w:unhideWhenUsed="0"/>
-    <w:lsdException w:name="Medium Grid 2 Accent 3" w:semiHidden="0" w:uiPriority="68" w:unhideWhenUsed="0"/>
-    <w:lsdException w:name="Medium Grid 3 Accent 3" w:semiHidden="0" w:uiPriority="69" w:unhideWhenUsed="0"/>
-    <w:lsdException w:name="Dark List Accent 3" w:semiHidden="0" w:uiPriority="70" w:unhideWhenUsed="0"/>
-    <w:lsdException w:name="Colorful Shading Accent 3" w:semiHidden="0" w:uiPriority="71" w:unhideWhenUsed="0"/>
-    <w:lsdException w:name="Colorful List Accent 3" w:semiHidden="0" w:uiPriority="72" w:unhideWhenUsed="0"/>
-    <w:lsdException w:name="Colorful Grid Accent 3" w:semiHidden="0" w:uiPriority="73" w:unhideWhenUsed="0"/>
-    <w:lsdException w:name="Light Shading Accent 4" w:semiHidden="0" w:uiPriority="60" w:unhideWhenUsed="0"/>
-    <w:lsdException w:name="Light List Accent 4" w:semiHidden="0" w:uiPriority="61" w:unhideWhenUsed="0"/>
-    <w:lsdException w:name="Light Grid Accent 4" w:semiHidden="0" w:uiPriority="62" w:unhideWhenUsed="0"/>
-    <w:lsdException w:name="Medium Shading 1 Accent 4" w:semiHidden="0" w:uiPriority="63" w:unhideWhenUsed="0"/>
-    <w:lsdException w:name="Medium Shading 2 Accent 4" w:semiHidden="0" w:uiPriority="64" w:unhideWhenUsed="0"/>
-    <w:lsdException w:name="Medium List 1 Accent 4" w:semiHidden="0" w:uiPriority="65" w:unhideWhenUsed="0"/>
-    <w:lsdException w:name="Medium List 2 Accent 4" w:semiHidden="0" w:uiPriority="66" w:unhideWhenUsed="0"/>
-    <w:lsdException w:name="Medium Grid 1 Accent 4" w:semiHidden="0" w:uiPriority="67" w:unhideWhenUsed="0"/>
-    <w:lsdException w:name="Medium Grid 2 Accent 4" w:semiHidden="0" w:uiPriority="68" w:unhideWhenUsed="0"/>
-    <w:lsdException w:name="Medium Grid 3 Accent 4" w:semiHidden="0" w:uiPriority="69" w:unhideWhenUsed="0"/>
-    <w:lsdException w:name="Dark List Accent 4" w:semiHidden="0" w:uiPriority="70" w:unhideWhenUsed="0"/>
-    <w:lsdException w:name="Colorful Shading Accent 4" w:semiHidden="0" w:uiPriority="71" w:unhideWhenUsed="0"/>
-    <w:lsdException w:name="Colorful List Accent 4" w:semiHidden="0" w:uiPriority="72" w:unhideWhenUsed="0"/>
-    <w:lsdException w:name="Colorful Grid Accent 4" w:semiHidden="0" w:uiPriority="73" w:unhideWhenUsed="0"/>
-    <w:lsdException w:name="Light Shading Accent 5" w:semiHidden="0" w:uiPriority="60" w:unhideWhenUsed="0"/>
-    <w:lsdException w:name="Light List Accent 5" w:semiHidden="0" w:uiPriority="61" w:unhideWhenUsed="0"/>
-    <w:lsdException w:name="Light Grid Accent 5" w:semiHidden="0" w:uiPriority="62" w:unhideWhenUsed="0"/>
-    <w:lsdException w:name="Medium Shading 1 Accent 5" w:semiHidden="0" w:uiPriority="63" w:unhideWhenUsed="0"/>
-    <w:lsdException w:name="Medium Shading 2 Accent 5" w:semiHidden="0" w:uiPriority="64" w:unhideWhenUsed="0"/>
-    <w:lsdException w:name="Medium List 1 Accent 5" w:semiHidden="0" w:uiPriority="65" w:unhideWhenUsed="0"/>
-    <w:lsdException w:name="Medium List 2 Accent 5" w:semiHidden="0" w:uiPriority="66" w:unhideWhenUsed="0"/>
-    <w:lsdException w:name="Medium Grid 1 Accent 5" w:semiHidden="0" w:uiPriority="67" w:unhideWhenUsed="0"/>
-    <w:lsdException w:name="Medium Grid 2 Accent 5" w:semiHidden="0" w:uiPriority="68" w:unhideWhenUsed="0"/>
-    <w:lsdException w:name="Medium Grid 3 Accent 5" w:semiHidden="0" w:uiPriority="69" w:unhideWhenUsed="0"/>
-    <w:lsdException w:name="Dark List Accent 5" w:semiHidden="0" w:uiPriority="70" w:unhideWhenUsed="0"/>
-    <w:lsdException w:name="Colorful Shading Accent 5" w:semiHidden="0" w:uiPriority="71" w:unhideWhenUsed="0"/>
-    <w:lsdException w:name="Colorful List Accent 5" w:semiHidden="0" w:uiPriority="72" w:unhideWhenUsed="0"/>
-    <w:lsdException w:name="Colorful Grid Accent 5" w:semiHidden="0" w:uiPriority="73" w:unhideWhenUsed="0"/>
-    <w:lsdException w:name="Light Shading Accent 6" w:semiHidden="0" w:uiPriority="60" w:unhideWhenUsed="0"/>
-    <w:lsdException w:name="Light List Accent 6" w:semiHidden="0" w:uiPriority="61" w:unhideWhenUsed="0"/>
-    <w:lsdException w:name="Light Grid Accent 6" w:semiHidden="0" w:uiPriority="62" w:unhideWhenUsed="0"/>
-    <w:lsdException w:name="Medium Shading 1 Accent 6" w:semiHidden="0" w:uiPriority="63" w:unhideWhenUsed="0"/>
-    <w:lsdException w:name="Medium Shading 2 Accent 6" w:semiHidden="0" w:uiPriority="64" w:unhideWhenUsed="0"/>
-    <w:lsdException w:name="Medium List 1 Accent 6" w:semiHidden="0" w:uiPriority="65" w:unhideWhenUsed="0"/>
-    <w:lsdException w:name="Medium List 2 Accent 6" w:semiHidden="0" w:uiPriority="66" w:unhideWhenUsed="0"/>
-    <w:lsdException w:name="Medium Grid 1 Accent 6" w:semiHidden="0" w:uiPriority="67" w:unhideWhenUsed="0"/>
-    <w:lsdException w:name="Medium Grid 2 Accent 6" w:semiHidden="0" w:uiPriority="68" w:unhideWhenUsed="0"/>
-    <w:lsdException w:name="Medium Grid 3 Accent 6" w:semiHidden="0" w:uiPriority="69" w:unhideWhenUsed="0"/>
-    <w:lsdException w:name="Dark List Accent 6" w:semiHidden="0" w:uiPriority="70" w:unhideWhenUsed="0"/>
-    <w:lsdException w:name="Colorful Shading Accent 6" w:semiHidden="0" w:uiPriority="71" w:unhideWhenUsed="0"/>
-    <w:lsdException w:name="Colorful List Accent 6" w:semiHidden="0" w:uiPriority="72" w:unhideWhenUsed="0"/>
-    <w:lsdException w:name="Colorful Grid Accent 6" w:semiHidden="0" w:uiPriority="73" w:unhideWhenUsed="0"/>
-    <w:lsdException w:name="Subtle Emphasis" w:semiHidden="0" w:uiPriority="19" w:unhideWhenUsed="0" w:qFormat="1"/>
-    <w:lsdException w:name="Intense Emphasis" w:semiHidden="0" w:uiPriority="21" w:unhideWhenUsed="0" w:qFormat="1"/>
-    <w:lsdException w:name="Subtle Reference" w:semiHidden="0" w:uiPriority="31" w:unhideWhenUsed="0" w:qFormat="1"/>
-    <w:lsdException w:name="Intense Reference" w:semiHidden="0" w:uiPriority="32" w:unhideWhenUsed="0" w:qFormat="1"/>
-    <w:lsdException w:name="Book Title" w:semiHidden="0" w:uiPriority="33" w:unhideWhenUsed="0" w:qFormat="1"/>
-    <w:lsdException w:name="Bibliography" w:uiPriority="37"/>
-    <w:lsdException w:name="TOC Heading" w:uiPriority="39" w:qFormat="1"/>
-  </w:latentStyles>
-  <w:style w:type="paragraph" w:default="1" w:styleId="Normal">
-    <w:name w:val="Normal"/>
-    <w:qFormat/>
-    <w:rsid w:val="00585FD1"/>
-  </w:style>
-  <w:style w:type="character" w:default="1" w:styleId="Fuentedeprrafopredeter">
-    <w:name w:val="Default Paragraph Font"/>
-    <w:uiPriority w:val="1"/>
-    <w:semiHidden/>
-    <w:unhideWhenUsed/>
-  </w:style>
-  <w:style w:type="table" w:default="1" w:styleId="Tablanormal">
-    <w:name w:val="Normal Table"/>
-    <w:uiPriority w:val="99"/>
-    <w:semiHidden/>
-    <w:unhideWhenUsed/>
-    <w:qFormat/>
-    <w:tblPr>
-      <w:tblInd w:w="0" w:type="dxa"/>
-      <w:tblCellMar>
-        <w:top w:w="0" w:type="dxa"/>
-        <w:left w:w="108" w:type="dxa"/>
-        <w:bottom w:w="0" w:type="dxa"/>
-        <w:right w:w="108" w:type="dxa"/>
-      </w:tblCellMar>
-    </w:tblPr>
-  </w:style>
-  <w:style w:type="numbering" w:default="1" w:styleId="Sinlista">
-    <w:name w:val="No List"/>
-    <w:uiPriority w:val="99"/>
-    <w:semiHidden/>
-    <w:unhideWhenUsed/>
-  </w:style>
-  <w:style w:type="paragraph" w:customStyle="1" w:styleId="D51ACF564613405EB0E35219915C6AC7">
-    <w:name w:val="D51ACF564613405EB0E35219915C6AC7"/>
-    <w:rsid w:val="00D0735B"/>
-  </w:style>
-  <w:style w:type="paragraph" w:customStyle="1" w:styleId="70C8CF76E24741178AD6CCA30D4A1702">
-    <w:name w:val="70C8CF76E24741178AD6CCA30D4A1702"/>
-    <w:rsid w:val="00D0735B"/>
-  </w:style>
-  <w:style w:type="paragraph" w:customStyle="1" w:styleId="D6B23308308F492FB0D9D3992244E8C6">
-    <w:name w:val="D6B23308308F492FB0D9D3992244E8C6"/>
-    <w:rsid w:val="00D0735B"/>
-  </w:style>
-  <w:style w:type="paragraph" w:customStyle="1" w:styleId="DF9AC22BFBAF457ABCE248ABEDCFA93B">
-    <w:name w:val="DF9AC22BFBAF457ABCE248ABEDCFA93B"/>
-    <w:rsid w:val="00D0735B"/>
-  </w:style>
-  <w:style w:type="paragraph" w:customStyle="1" w:styleId="EDA2045193E444AD9C56D06392AB1AAB">
-    <w:name w:val="EDA2045193E444AD9C56D06392AB1AAB"/>
-    <w:rsid w:val="00D0735B"/>
-  </w:style>
-  <w:style w:type="paragraph" w:customStyle="1" w:styleId="122BB58C5D5F46248DDE305E03BFBEE6">
-    <w:name w:val="122BB58C5D5F46248DDE305E03BFBEE6"/>
-    <w:rsid w:val="00D0735B"/>
-  </w:style>
-  <w:style w:type="paragraph" w:customStyle="1" w:styleId="78D009A98CB746C9BFB02800B7921BEF">
-    <w:name w:val="78D009A98CB746C9BFB02800B7921BEF"/>
-    <w:rsid w:val="00D0735B"/>
-  </w:style>
-  <w:style w:type="paragraph" w:customStyle="1" w:styleId="0C6647BE42354EA88CC6AACD10191077">
-    <w:name w:val="0C6647BE42354EA88CC6AACD10191077"/>
-    <w:rsid w:val="00D0735B"/>
-  </w:style>
-  <w:style w:type="paragraph" w:customStyle="1" w:styleId="8D9E57E9A328411281A0A8BE376A8F7E">
-    <w:name w:val="8D9E57E9A328411281A0A8BE376A8F7E"/>
-    <w:rsid w:val="00D0735B"/>
-  </w:style>
-  <w:style w:type="paragraph" w:customStyle="1" w:styleId="D1212FF3A60645FDA4DEC187D6B4D88B">
-    <w:name w:val="D1212FF3A60645FDA4DEC187D6B4D88B"/>
-    <w:rsid w:val="00D0735B"/>
-  </w:style>
-  <w:style w:type="paragraph" w:customStyle="1" w:styleId="28B2B32ACA4444BE9C85C4113E16D75E">
-    <w:name w:val="28B2B32ACA4444BE9C85C4113E16D75E"/>
-    <w:rsid w:val="003D6402"/>
-    <w:pPr>
-      <w:spacing w:after="160" w:line="259" w:lineRule="auto"/>
-    </w:pPr>
-  </w:style>
-  <w:style w:type="paragraph" w:customStyle="1" w:styleId="4B6AD009891D4D38A6773A16E7831587">
-    <w:name w:val="4B6AD009891D4D38A6773A16E7831587"/>
-    <w:rsid w:val="003D6402"/>
-    <w:pPr>
-      <w:spacing w:after="160" w:line="259" w:lineRule="auto"/>
-    </w:pPr>
-  </w:style>
-  <w:style w:type="paragraph" w:customStyle="1" w:styleId="F8BE507CEC664ED29893A44996BA253C">
-    <w:name w:val="F8BE507CEC664ED29893A44996BA253C"/>
-    <w:rsid w:val="003D6402"/>
-    <w:pPr>
-      <w:spacing w:after="160" w:line="259" w:lineRule="auto"/>
-    </w:pPr>
-  </w:style>
-  <w:style w:type="character" w:customStyle="1" w:styleId="Textodemarcadordeposicin">
-    <w:name w:val="Texto de marcador de posición"/>
-    <w:basedOn w:val="Fuentedeprrafopredeter"/>
-    <w:uiPriority w:val="99"/>
-    <w:semiHidden/>
-    <w:rsid w:val="00250461"/>
-    <w:rPr>
-      <w:color w:val="808080"/>
-    </w:rPr>
-  </w:style>
-  <w:style w:type="paragraph" w:customStyle="1" w:styleId="E0C9E5849A984255BF868ECFF01815C1">
-    <w:name w:val="E0C9E5849A984255BF868ECFF01815C1"/>
-    <w:rsid w:val="00250461"/>
-    <w:pPr>
-      <w:spacing w:after="160" w:line="259" w:lineRule="auto"/>
-    </w:pPr>
-  </w:style>
-</w:styles>
-</file>
-
-<file path=word/glossary/webSettings.xml><?xml version="1.0" encoding="utf-8"?>
-<w:webSettings xmlns:r="http://schemas.openxmlformats.org/officeDocument/2006/relationships" xmlns:w="http://schemas.openxmlformats.org/wordprocessingml/2006/main">
-  <w:optimizeForBrowser/>
-</w:webSettings>
-</file>
-
 <file path=word/theme/theme1.xml><?xml version="1.0" encoding="utf-8"?>
 <a:theme xmlns:a="http://schemas.openxmlformats.org/drawingml/2006/main" name="Tema de Office">
   <a:themeElements>

</xml_diff>

<commit_message>
Se agrega la Introduccion al Documento
</commit_message>
<xml_diff>
--- a/repository/S.A.P.O/Producto/Iteraciones/Iteracion_01/04_Documento_Diseño/Modelo de Diseño.docx
+++ b/repository/S.A.P.O/Producto/Iteraciones/Iteracion_01/04_Documento_Diseño/Modelo de Diseño.docx
@@ -117,7 +117,7 @@
                 <v:imagedata r:id="rId9" o:title=""/>
                 <w10:wrap type="tight"/>
               </v:shape>
-              <o:OLEObject Type="Embed" ProgID="PBrush" ShapeID="_x0000_s1033" DrawAspect="Content" ObjectID="_1437840635" r:id="rId10"/>
+              <o:OLEObject Type="Embed" ProgID="PBrush" ShapeID="_x0000_s1033" DrawAspect="Content" ObjectID="_1438528653" r:id="rId10"/>
             </w:pict>
           </w:r>
           <w:r>
@@ -1452,7 +1452,6 @@
             <w:rPr>
               <w:rStyle w:val="Ttulo2Car"/>
               <w:b w:val="0"/>
-              <w:highlight w:val="yellow"/>
             </w:rPr>
             <w:lastRenderedPageBreak/>
             <w:t>Introducción</w:t>
@@ -1461,7 +1460,7 @@
         </w:p>
         <w:p>
           <w:r>
-            <w:t xml:space="preserve">  </w:t>
+            <w:t>En el presente documento se detallaran el DTE del Caso de Uso Asignación Paciente, se procederá a detallar el Diagrama Entidad Relación y Los Requerimientos no Funcionales</w:t>
           </w:r>
         </w:p>
         <w:p>
@@ -1615,6 +1614,9 @@
             </w:rPr>
           </w:pPr>
           <w:r>
+            <w:rPr>
+              <w:noProof/>
+            </w:rPr>
             <w:drawing>
               <wp:anchor distT="0" distB="0" distL="114300" distR="114300" simplePos="0" relativeHeight="251668480" behindDoc="1" locked="0" layoutInCell="1" allowOverlap="1">
                 <wp:simplePos x="0" y="0"/>
@@ -3808,7 +3810,7 @@
                         <a:blip r:embed="rId1">
                           <a:extLst>
                             <a:ext uri="{28A0092B-C50C-407E-A947-70E740481C1C}">
-                              <a14:useLocalDpi xmlns:a14="http://schemas.microsoft.com/office/drawing/2010/main" xmlns:wps="http://schemas.microsoft.com/office/word/2010/wordprocessingShape" xmlns:wpi="http://schemas.microsoft.com/office/word/2010/wordprocessingInk" xmlns:wpg="http://schemas.microsoft.com/office/word/2010/wordprocessingGroup" xmlns:w15="http://schemas.microsoft.com/office/word/2012/wordml" xmlns:w14="http://schemas.microsoft.com/office/word/2010/wordml" xmlns:w="http://schemas.openxmlformats.org/wordprocessingml/2006/main" xmlns:w10="urn:schemas-microsoft-com:office:word" xmlns:wp14="http://schemas.microsoft.com/office/word/2010/wordprocessingDrawing" xmlns:v="urn:schemas-microsoft-com:vml" xmlns:o="urn:schemas-microsoft-com:office:office" xmlns:mc="http://schemas.openxmlformats.org/markup-compatibility/2006" xmlns:wpc="http://schemas.microsoft.com/office/word/2010/wordprocessingCanvas" xmlns="" val="0"/>
+                              <a14:useLocalDpi xmlns="" xmlns:wpc="http://schemas.microsoft.com/office/word/2010/wordprocessingCanvas" xmlns:mc="http://schemas.openxmlformats.org/markup-compatibility/2006" xmlns:o="urn:schemas-microsoft-com:office:office" xmlns:v="urn:schemas-microsoft-com:vml" xmlns:wp14="http://schemas.microsoft.com/office/word/2010/wordprocessingDrawing" xmlns:w10="urn:schemas-microsoft-com:office:word" xmlns:w="http://schemas.openxmlformats.org/wordprocessingml/2006/main" xmlns:w14="http://schemas.microsoft.com/office/word/2010/wordml" xmlns:w15="http://schemas.microsoft.com/office/word/2012/wordml" xmlns:wpg="http://schemas.microsoft.com/office/word/2010/wordprocessingGroup" xmlns:wpi="http://schemas.microsoft.com/office/word/2010/wordprocessingInk" xmlns:wps="http://schemas.microsoft.com/office/word/2010/wordprocessingShape" xmlns:a14="http://schemas.microsoft.com/office/drawing/2010/main" val="0"/>
                             </a:ext>
                           </a:extLst>
                         </a:blip>

</xml_diff>